<commit_message>
image size adapted and run augmented images
</commit_message>
<xml_diff>
--- a/Gruppe_6_Bericht.docx
+++ b/Gruppe_6_Bericht.docx
@@ -284,45 +284,29 @@
           <w:rFonts w:eastAsia="MS Mincho"/>
           <w:lang w:val="de-DE"/>
         </w:rPr>
-        <w:t xml:space="preserve">r Deep Learning Architektur, welche die Handzeichen „Stein, Schere und Papier“ erkennen soll. Verwendet werden dabei die Datensätze von „Julien de la </w:t>
-      </w:r>
-      <w:proofErr w:type="spellStart"/>
+        <w:t>r Deep Learning Architektur, welche die Handzeichen „Stein, Schere und Papier“ erkennen soll. Verwendet werden dabei die Datensätze von „Julien de la Bruère-Terreault“ [1]</w:t>
+      </w:r>
       <w:r>
         <w:rPr>
           <w:rFonts w:eastAsia="MS Mincho"/>
           <w:lang w:val="de-DE"/>
         </w:rPr>
-        <w:t>Bruère-Terreault</w:t>
-      </w:r>
-      <w:proofErr w:type="spellEnd"/>
-      <w:r>
+        <w:t xml:space="preserve">, sowie ein eigens erstellter Datensatz. </w:t>
+      </w:r>
+    </w:p>
+    <w:p>
+      <w:pPr>
+        <w:pStyle w:val="keywords"/>
         <w:rPr>
           <w:rFonts w:eastAsia="MS Mincho"/>
           <w:lang w:val="de-DE"/>
         </w:rPr>
-        <w:t>“ [1]</w:t>
-      </w:r>
+      </w:pPr>
       <w:r>
         <w:rPr>
           <w:rFonts w:eastAsia="MS Mincho"/>
           <w:lang w:val="de-DE"/>
         </w:rPr>
-        <w:t xml:space="preserve">, sowie ein eigens erstellter Datensatz. </w:t>
-      </w:r>
-    </w:p>
-    <w:p>
-      <w:pPr>
-        <w:pStyle w:val="keywords"/>
-        <w:rPr>
-          <w:rFonts w:eastAsia="MS Mincho"/>
-          <w:lang w:val="de-DE"/>
-        </w:rPr>
-      </w:pPr>
-      <w:r>
-        <w:rPr>
-          <w:rFonts w:eastAsia="MS Mincho"/>
-          <w:lang w:val="de-DE"/>
-        </w:rPr>
         <w:t>Schlagwörter—Deep Learning, Bilderkennung, Künstliche Intelligenz</w:t>
       </w:r>
     </w:p>
@@ -453,35 +437,7 @@
         <w:rPr>
           <w:lang w:val="de-DE"/>
         </w:rPr>
-        <w:t xml:space="preserve">welche aus mehreren sogenannten „Hidden </w:t>
-      </w:r>
-      <w:proofErr w:type="spellStart"/>
-      <w:r>
-        <w:rPr>
-          <w:lang w:val="de-DE"/>
-        </w:rPr>
-        <w:t>Layers</w:t>
-      </w:r>
-      <w:proofErr w:type="spellEnd"/>
-      <w:r>
-        <w:rPr>
-          <w:lang w:val="de-DE"/>
-        </w:rPr>
-        <w:t>“ besteht. Diese Schichten beschreiben die Vernetzung mehrerer „</w:t>
-      </w:r>
-      <w:proofErr w:type="spellStart"/>
-      <w:r>
-        <w:rPr>
-          <w:lang w:val="de-DE"/>
-        </w:rPr>
-        <w:t>Perceptrons</w:t>
-      </w:r>
-      <w:proofErr w:type="spellEnd"/>
-      <w:r>
-        <w:rPr>
-          <w:lang w:val="de-DE"/>
-        </w:rPr>
-        <w:t>“ also künstliche Neuronen</w:t>
+        <w:t>welche aus mehreren sogenannten „Hidden Layers“ besteht. Diese Schichten beschreiben die Vernetzung mehrerer „Perceptrons“ also künstliche Neuronen</w:t>
       </w:r>
       <w:r>
         <w:rPr>
@@ -733,20 +689,8 @@
           <w:szCs w:val="16"/>
           <w:lang w:val="de-DE"/>
         </w:rPr>
-        <w:t xml:space="preserve">: Darstellung eines </w:t>
-      </w:r>
-      <w:proofErr w:type="spellStart"/>
-      <w:r>
-        <w:rPr>
-          <w:b w:val="0"/>
-          <w:bCs w:val="0"/>
-          <w:sz w:val="16"/>
-          <w:szCs w:val="16"/>
-          <w:lang w:val="de-DE"/>
-        </w:rPr>
-        <w:t>Perceptrons</w:t>
-      </w:r>
-      <w:proofErr w:type="spellEnd"/>
+        <w:t>: Darstellung eines Perceptrons</w:t>
+      </w:r>
       <w:r>
         <w:rPr>
           <w:b w:val="0"/>
@@ -784,92 +728,142 @@
         <w:rPr>
           <w:lang w:val="de-DE"/>
         </w:rPr>
-        <w:t xml:space="preserve"> Zu diesen Einsatzgebieten </w:t>
-      </w:r>
-      <w:proofErr w:type="spellStart"/>
-      <w:r>
-        <w:rPr>
-          <w:lang w:val="de-DE"/>
-        </w:rPr>
-        <w:t>zäht</w:t>
-      </w:r>
-      <w:proofErr w:type="spellEnd"/>
-      <w:r>
-        <w:rPr>
-          <w:lang w:val="de-DE"/>
-        </w:rPr>
-        <w:t xml:space="preserve"> die Spracherkennung, Videoempfehlungen, Suchanfragenempfehlungen, oder (in der Industrie verwendet) „</w:t>
-      </w:r>
-      <w:proofErr w:type="spellStart"/>
-      <w:r>
-        <w:rPr>
-          <w:lang w:val="de-DE"/>
-        </w:rPr>
-        <w:t>condition</w:t>
-      </w:r>
-      <w:proofErr w:type="spellEnd"/>
+        <w:t xml:space="preserve"> Zu diesen Einsatzgebieten zäht die Spracherkennung, Videoempfehlungen, Suchanfragenempfehlungen, oder (in der Industrie verwendet) „condition monitoring“, welches eine Überwachung von Sensorwerten durch eine </w:t>
+      </w:r>
+      <w:r>
+        <w:rPr>
+          <w:lang w:val="de-DE"/>
+        </w:rPr>
+        <w:t xml:space="preserve">künstliche Intelligenz </w:t>
+      </w:r>
+      <w:r>
+        <w:rPr>
+          <w:lang w:val="de-DE"/>
+        </w:rPr>
+        <w:t>beschreibt</w:t>
+      </w:r>
+      <w:r>
+        <w:rPr>
+          <w:lang w:val="de-DE"/>
+        </w:rPr>
+        <w:t xml:space="preserve">, um </w:t>
+      </w:r>
+      <w:r>
+        <w:rPr>
+          <w:lang w:val="de-DE"/>
+        </w:rPr>
+        <w:t xml:space="preserve">Ausfälle von </w:t>
+      </w:r>
+      <w:r>
+        <w:rPr>
+          <w:lang w:val="de-DE"/>
+        </w:rPr>
+        <w:t xml:space="preserve">Maschinen </w:t>
+      </w:r>
+      <w:r>
+        <w:rPr>
+          <w:lang w:val="de-DE"/>
+        </w:rPr>
+        <w:t>schon frühzeitig zu erkennen</w:t>
+      </w:r>
+      <w:r>
+        <w:rPr>
+          <w:lang w:val="de-DE"/>
+        </w:rPr>
+        <w:t xml:space="preserve"> [3]. </w:t>
+      </w:r>
+    </w:p>
+    <w:p>
+      <w:pPr>
+        <w:pStyle w:val="Textkrper"/>
+        <w:rPr>
+          <w:lang w:val="de-DE"/>
+        </w:rPr>
+      </w:pPr>
+      <w:r>
+        <w:rPr>
+          <w:lang w:val="de-DE"/>
+        </w:rPr>
+        <w:t xml:space="preserve">Ein weiteres großes Feld in dem künstliche Intelligenzen verwendet werden ist der Bereich der Bilderkennung. </w:t>
+      </w:r>
+      <w:r>
+        <w:rPr>
+          <w:lang w:val="de-DE"/>
+        </w:rPr>
+        <w:t xml:space="preserve">Bilderkennung </w:t>
+      </w:r>
+      <w:r>
+        <w:rPr>
+          <w:lang w:val="de-DE"/>
+        </w:rPr>
+        <w:t xml:space="preserve">beherbergt ein enormes Potential für </w:t>
+      </w:r>
+      <w:r>
+        <w:rPr>
+          <w:lang w:val="de-DE"/>
+        </w:rPr>
+        <w:t xml:space="preserve">Entwicklung. </w:t>
+      </w:r>
+      <w:r>
+        <w:rPr>
+          <w:lang w:val="de-DE"/>
+        </w:rPr>
+        <w:t xml:space="preserve">Bilderkennung </w:t>
+      </w:r>
+      <w:r>
+        <w:rPr>
+          <w:lang w:val="de-DE"/>
+        </w:rPr>
+        <w:t xml:space="preserve">kann </w:t>
+      </w:r>
+      <w:r>
+        <w:rPr>
+          <w:lang w:val="de-DE"/>
+        </w:rPr>
+        <w:t>und wird bereits i</w:t>
+      </w:r>
+      <w:r>
+        <w:rPr>
+          <w:lang w:val="de-DE"/>
+        </w:rPr>
+        <w:t xml:space="preserve">n </w:t>
+      </w:r>
+      <w:r>
+        <w:rPr>
+          <w:lang w:val="de-DE"/>
+        </w:rPr>
+        <w:t>Bereichen wie</w:t>
+      </w:r>
+      <w:r>
+        <w:rPr>
+          <w:lang w:val="de-DE"/>
+        </w:rPr>
+        <w:t xml:space="preserve"> Gesichtserkennung, autonomes Fahren</w:t>
+      </w:r>
+      <w:r>
+        <w:rPr>
+          <w:lang w:val="de-DE"/>
+        </w:rPr>
+        <w:t xml:space="preserve">, sowie die </w:t>
+      </w:r>
+      <w:r>
+        <w:rPr>
+          <w:lang w:val="de-DE"/>
+        </w:rPr>
+        <w:t>Überwachung von industriellen Anlagen</w:t>
+      </w:r>
+      <w:r>
+        <w:rPr>
+          <w:lang w:val="de-DE"/>
+        </w:rPr>
+        <w:t xml:space="preserve"> verwendet.</w:t>
+      </w:r>
       <w:r>
         <w:rPr>
           <w:lang w:val="de-DE"/>
         </w:rPr>
         <w:t xml:space="preserve"> </w:t>
       </w:r>
-      <w:proofErr w:type="spellStart"/>
-      <w:r>
-        <w:rPr>
-          <w:lang w:val="de-DE"/>
-        </w:rPr>
-        <w:t>monitoring</w:t>
-      </w:r>
-      <w:proofErr w:type="spellEnd"/>
-      <w:r>
-        <w:rPr>
-          <w:lang w:val="de-DE"/>
-        </w:rPr>
-        <w:t xml:space="preserve">“, welches eine Überwachung von Sensorwerten durch eine </w:t>
-      </w:r>
-      <w:r>
-        <w:rPr>
-          <w:lang w:val="de-DE"/>
-        </w:rPr>
-        <w:t xml:space="preserve">künstliche Intelligenz </w:t>
-      </w:r>
-      <w:r>
-        <w:rPr>
-          <w:lang w:val="de-DE"/>
-        </w:rPr>
-        <w:t>beschreibt</w:t>
-      </w:r>
-      <w:r>
-        <w:rPr>
-          <w:lang w:val="de-DE"/>
-        </w:rPr>
-        <w:t xml:space="preserve">, um </w:t>
-      </w:r>
-      <w:r>
-        <w:rPr>
-          <w:lang w:val="de-DE"/>
-        </w:rPr>
-        <w:t xml:space="preserve">Ausfälle von </w:t>
-      </w:r>
-      <w:r>
-        <w:rPr>
-          <w:lang w:val="de-DE"/>
-        </w:rPr>
-        <w:t xml:space="preserve">Maschinen </w:t>
-      </w:r>
-      <w:r>
-        <w:rPr>
-          <w:lang w:val="de-DE"/>
-        </w:rPr>
-        <w:t>schon frühzeitig zu erkennen</w:t>
-      </w:r>
-      <w:r>
-        <w:rPr>
-          <w:lang w:val="de-DE"/>
-        </w:rPr>
-        <w:t xml:space="preserve"> [3]. </w:t>
-      </w:r>
     </w:p>
     <w:p>
       <w:pPr>
@@ -882,93 +876,119 @@
         <w:rPr>
           <w:lang w:val="de-DE"/>
         </w:rPr>
-        <w:t xml:space="preserve">Ein weiteres großes Feld </w:t>
-      </w:r>
-      <w:proofErr w:type="gramStart"/>
-      <w:r>
-        <w:rPr>
-          <w:lang w:val="de-DE"/>
-        </w:rPr>
-        <w:t>in dem künstliche Intelligenzen</w:t>
-      </w:r>
-      <w:proofErr w:type="gramEnd"/>
-      <w:r>
-        <w:rPr>
-          <w:lang w:val="de-DE"/>
-        </w:rPr>
-        <w:t xml:space="preserve"> verwendet werden ist der Bereich der Bilderkennung. </w:t>
-      </w:r>
-      <w:r>
-        <w:rPr>
-          <w:lang w:val="de-DE"/>
-        </w:rPr>
-        <w:t xml:space="preserve">Bilderkennung </w:t>
-      </w:r>
-      <w:r>
-        <w:rPr>
-          <w:lang w:val="de-DE"/>
-        </w:rPr>
-        <w:t xml:space="preserve">beherbergt ein enormes Potential für </w:t>
-      </w:r>
-      <w:r>
-        <w:rPr>
-          <w:lang w:val="de-DE"/>
-        </w:rPr>
-        <w:t xml:space="preserve">Entwicklung. </w:t>
-      </w:r>
-      <w:r>
-        <w:rPr>
-          <w:lang w:val="de-DE"/>
-        </w:rPr>
-        <w:t xml:space="preserve">Bilderkennung </w:t>
-      </w:r>
-      <w:r>
-        <w:rPr>
-          <w:lang w:val="de-DE"/>
-        </w:rPr>
-        <w:t xml:space="preserve">kann </w:t>
-      </w:r>
-      <w:r>
-        <w:rPr>
-          <w:lang w:val="de-DE"/>
-        </w:rPr>
-        <w:t>und wird bereits i</w:t>
-      </w:r>
-      <w:r>
-        <w:rPr>
-          <w:lang w:val="de-DE"/>
-        </w:rPr>
-        <w:t xml:space="preserve">n </w:t>
-      </w:r>
-      <w:r>
-        <w:rPr>
-          <w:lang w:val="de-DE"/>
-        </w:rPr>
-        <w:t>Bereichen wie</w:t>
-      </w:r>
-      <w:r>
-        <w:rPr>
-          <w:lang w:val="de-DE"/>
-        </w:rPr>
-        <w:t xml:space="preserve"> Gesichtserkennung, autonomes Fahren</w:t>
-      </w:r>
-      <w:r>
-        <w:rPr>
-          <w:lang w:val="de-DE"/>
-        </w:rPr>
-        <w:t xml:space="preserve">, sowie die </w:t>
-      </w:r>
-      <w:r>
-        <w:rPr>
-          <w:lang w:val="de-DE"/>
-        </w:rPr>
-        <w:t>Überwachung von industriellen Anlagen</w:t>
-      </w:r>
-      <w:r>
-        <w:rPr>
-          <w:lang w:val="de-DE"/>
-        </w:rPr>
-        <w:t xml:space="preserve"> verwendet.</w:t>
+        <w:t>In diesem Paper wird die Erstellung und Optimierung eines Deep Learning Algorithmus zum Erkennen von den Handzeichen „Stein, Schere und Papier“ beschrieben. Dabei wird auf unterschiedliche Möglichkeiten zu</w:t>
+      </w:r>
+      <w:r>
+        <w:rPr>
+          <w:lang w:val="de-DE"/>
+        </w:rPr>
+        <w:t xml:space="preserve">r Verbesserung </w:t>
+      </w:r>
+      <w:r>
+        <w:rPr>
+          <w:lang w:val="de-DE"/>
+        </w:rPr>
+        <w:t xml:space="preserve">der </w:t>
+      </w:r>
+      <w:r>
+        <w:rPr>
+          <w:lang w:val="de-DE"/>
+        </w:rPr>
+        <w:t xml:space="preserve">sogenannten „Generalisierungsfähigkeit“ der KI eingegangen und deren Auswirkungen auf die Lernrate thematisiert. </w:t>
+      </w:r>
+    </w:p>
+    <w:p>
+      <w:pPr>
+        <w:pStyle w:val="berschrift1"/>
+        <w:rPr>
+          <w:lang w:val="de-DE"/>
+        </w:rPr>
+      </w:pPr>
+      <w:r>
+        <w:rPr>
+          <w:lang w:val="de-DE"/>
+        </w:rPr>
+        <w:t>Aufbau</w:t>
+      </w:r>
+      <w:r>
+        <w:rPr>
+          <w:lang w:val="de-DE"/>
+        </w:rPr>
+        <w:t xml:space="preserve"> und Optimierung</w:t>
+      </w:r>
+      <w:r>
+        <w:rPr>
+          <w:lang w:val="de-DE"/>
+        </w:rPr>
+        <w:t xml:space="preserve"> des deep learning algorithmus</w:t>
+      </w:r>
+    </w:p>
+    <w:p>
+      <w:pPr>
+        <w:pStyle w:val="Textkrper"/>
+        <w:rPr>
+          <w:lang w:val="de-DE"/>
+        </w:rPr>
+      </w:pPr>
+      <w:r>
+        <w:rPr>
+          <w:lang w:val="de-DE"/>
+        </w:rPr>
+        <w:t xml:space="preserve">In diesem Kapitel wird der Grundaufbau des Algorithmus sowie </w:t>
+      </w:r>
+      <w:r>
+        <w:rPr>
+          <w:lang w:val="de-DE"/>
+        </w:rPr>
+        <w:t>Regularisierungsmethoden</w:t>
+      </w:r>
+      <w:r>
+        <w:rPr>
+          <w:lang w:val="de-DE"/>
+        </w:rPr>
+        <w:t xml:space="preserve"> zur Verbesserung der „Generalisierungsfähigkeit“ thematisiert. </w:t>
+      </w:r>
+      <w:r>
+        <w:rPr>
+          <w:lang w:val="de-DE"/>
+        </w:rPr>
+        <w:t xml:space="preserve">Die Generalisierungsfähigkeit bezeichnet dabei die Fähigkeit eines neuronalen Netzes das durch den Trainingsdatensatz </w:t>
+      </w:r>
+      <w:r>
+        <w:rPr>
+          <w:lang w:val="de-DE"/>
+        </w:rPr>
+        <w:t>„</w:t>
+      </w:r>
+      <w:r>
+        <w:rPr>
+          <w:lang w:val="de-DE"/>
+        </w:rPr>
+        <w:t>Erlernte</w:t>
+      </w:r>
+      <w:r>
+        <w:rPr>
+          <w:lang w:val="de-DE"/>
+        </w:rPr>
+        <w:t>“</w:t>
+      </w:r>
+      <w:r>
+        <w:rPr>
+          <w:lang w:val="de-DE"/>
+        </w:rPr>
+        <w:t xml:space="preserve"> auf ein</w:t>
+      </w:r>
+      <w:r>
+        <w:rPr>
+          <w:lang w:val="de-DE"/>
+        </w:rPr>
+        <w:t>en</w:t>
+      </w:r>
+      <w:r>
+        <w:rPr>
+          <w:lang w:val="de-DE"/>
+        </w:rPr>
+        <w:t xml:space="preserve"> fremden Datensatz (zum Beispiel dem Validierungsdatensatz) anzuwenden.</w:t>
       </w:r>
       <w:r>
         <w:rPr>
@@ -976,6 +996,12 @@
         </w:rPr>
         <w:t xml:space="preserve"> </w:t>
       </w:r>
+      <w:r>
+        <w:rPr>
+          <w:lang w:val="de-DE"/>
+        </w:rPr>
+        <w:t>Eine gute Generalisierungsfähigkeit ist damit ein Indikator für ein gut trainiertes neuronales Netz.</w:t>
+      </w:r>
     </w:p>
     <w:p>
       <w:pPr>
@@ -988,65 +1014,19 @@
         <w:rPr>
           <w:lang w:val="de-DE"/>
         </w:rPr>
-        <w:t>In diesem Paper wird die Erstellung und Optimierung eines Deep Learning Algorithmus zum Erkennen von den Handzeichen „Stein, Schere und Papier“ beschrieben. Dabei wird auf unterschiedliche Möglichkeiten zu</w:t>
-      </w:r>
-      <w:r>
-        <w:rPr>
-          <w:lang w:val="de-DE"/>
-        </w:rPr>
-        <w:t xml:space="preserve">r Verbesserung </w:t>
-      </w:r>
-      <w:r>
-        <w:rPr>
-          <w:lang w:val="de-DE"/>
-        </w:rPr>
-        <w:t xml:space="preserve">der </w:t>
-      </w:r>
-      <w:r>
-        <w:rPr>
-          <w:lang w:val="de-DE"/>
-        </w:rPr>
-        <w:t xml:space="preserve">sogenannten „Generalisierungsfähigkeit“ der KI eingegangen und deren Auswirkungen auf die </w:t>
-      </w:r>
-      <w:proofErr w:type="spellStart"/>
-      <w:r>
-        <w:rPr>
-          <w:lang w:val="de-DE"/>
-        </w:rPr>
-        <w:t>Lernrate</w:t>
-      </w:r>
-      <w:proofErr w:type="spellEnd"/>
-      <w:r>
-        <w:rPr>
-          <w:lang w:val="de-DE"/>
-        </w:rPr>
-        <w:t xml:space="preserve"> thematisiert. </w:t>
-      </w:r>
-    </w:p>
-    <w:p>
-      <w:pPr>
-        <w:pStyle w:val="berschrift1"/>
-        <w:rPr>
-          <w:lang w:val="de-DE"/>
-        </w:rPr>
-      </w:pPr>
-      <w:r>
-        <w:rPr>
-          <w:lang w:val="de-DE"/>
-        </w:rPr>
-        <w:t>Aufbau</w:t>
-      </w:r>
-      <w:r>
-        <w:rPr>
-          <w:lang w:val="de-DE"/>
-        </w:rPr>
-        <w:t xml:space="preserve"> und Optimierung</w:t>
-      </w:r>
-      <w:r>
-        <w:rPr>
-          <w:lang w:val="de-DE"/>
-        </w:rPr>
-        <w:t xml:space="preserve"> des deep learning algorithmus</w:t>
+        <w:t xml:space="preserve">Regularisierungsmethoden helfen dem </w:t>
+      </w:r>
+      <w:r>
+        <w:rPr>
+          <w:lang w:val="de-DE"/>
+        </w:rPr>
+        <w:t>neuronalen Netz eine höhere Generalisierungsfähigkeit zu erreichen. Regularisierungsmethoden zielen darauf ab „overfitting“, also die Überanpassung an ein neuronales Netz an einen Trainingsdatensatz zu vermeiden.</w:t>
+      </w:r>
+      <w:r>
+        <w:rPr>
+          <w:lang w:val="de-DE"/>
+        </w:rPr>
+        <w:t xml:space="preserve"> </w:t>
       </w:r>
     </w:p>
     <w:p>
@@ -1060,63 +1040,281 @@
         <w:rPr>
           <w:lang w:val="de-DE"/>
         </w:rPr>
-        <w:t xml:space="preserve">In diesem Kapitel wird der Grundaufbau des Algorithmus sowie </w:t>
-      </w:r>
-      <w:proofErr w:type="spellStart"/>
-      <w:r>
-        <w:rPr>
-          <w:lang w:val="de-DE"/>
-        </w:rPr>
-        <w:t>Regularisierungsmethoden</w:t>
-      </w:r>
-      <w:proofErr w:type="spellEnd"/>
-      <w:r>
-        <w:rPr>
-          <w:lang w:val="de-DE"/>
-        </w:rPr>
-        <w:t xml:space="preserve"> zur Verbesserung der „Generalisierungsfähigkeit“ thematisiert. </w:t>
-      </w:r>
-      <w:r>
-        <w:rPr>
-          <w:lang w:val="de-DE"/>
-        </w:rPr>
-        <w:t xml:space="preserve">Die Generalisierungsfähigkeit bezeichnet dabei die Fähigkeit eines neuronalen Netzes das durch den Trainingsdatensatz </w:t>
-      </w:r>
-      <w:r>
-        <w:rPr>
-          <w:lang w:val="de-DE"/>
-        </w:rPr>
-        <w:t>„</w:t>
-      </w:r>
-      <w:r>
-        <w:rPr>
-          <w:lang w:val="de-DE"/>
-        </w:rPr>
-        <w:t>Erlernte</w:t>
-      </w:r>
-      <w:r>
-        <w:rPr>
-          <w:lang w:val="de-DE"/>
-        </w:rPr>
-        <w:t>“</w:t>
-      </w:r>
-      <w:r>
-        <w:rPr>
-          <w:lang w:val="de-DE"/>
-        </w:rPr>
-        <w:t xml:space="preserve"> auf ein</w:t>
-      </w:r>
-      <w:r>
-        <w:rPr>
-          <w:lang w:val="de-DE"/>
-        </w:rPr>
-        <w:t>en</w:t>
-      </w:r>
-      <w:r>
-        <w:rPr>
-          <w:lang w:val="de-DE"/>
-        </w:rPr>
-        <w:t xml:space="preserve"> fremden Datensatz (zum Beispiel dem Validierungsdatensatz) anzuwenden.</w:t>
+        <w:t>Des Weiteren wird auf den Trainingsdatensatz eingegangen.</w:t>
+      </w:r>
+    </w:p>
+    <w:p>
+      <w:pPr>
+        <w:pStyle w:val="Textkrper"/>
+        <w:rPr>
+          <w:lang w:val="de-DE"/>
+        </w:rPr>
+      </w:pPr>
+    </w:p>
+    <w:p>
+      <w:pPr>
+        <w:pStyle w:val="Textkrper"/>
+        <w:rPr>
+          <w:lang w:val="de-DE"/>
+        </w:rPr>
+      </w:pPr>
+    </w:p>
+    <w:p>
+      <w:pPr>
+        <w:pStyle w:val="Textkrper"/>
+        <w:rPr>
+          <w:color w:val="9BBB59" w:themeColor="accent3"/>
+          <w:lang w:val="de-DE"/>
+        </w:rPr>
+      </w:pPr>
+      <w:r>
+        <w:rPr>
+          <w:color w:val="9BBB59" w:themeColor="accent3"/>
+          <w:lang w:val="de-DE"/>
+        </w:rPr>
+        <w:t xml:space="preserve">Filer: </w:t>
+      </w:r>
+    </w:p>
+    <w:p>
+      <w:pPr>
+        <w:pStyle w:val="Textkrper"/>
+        <w:rPr>
+          <w:color w:val="9BBB59" w:themeColor="accent3"/>
+          <w:lang w:val="de-DE"/>
+        </w:rPr>
+      </w:pPr>
+      <w:r>
+        <w:rPr>
+          <w:color w:val="9BBB59" w:themeColor="accent3"/>
+          <w:lang w:val="de-DE"/>
+        </w:rPr>
+        <w:t>Input=300x200x3</w:t>
+      </w:r>
+    </w:p>
+    <w:p>
+      <w:pPr>
+        <w:pStyle w:val="Textkrper"/>
+        <w:rPr>
+          <w:color w:val="9BBB59" w:themeColor="accent3"/>
+          <w:lang w:val="de-DE"/>
+        </w:rPr>
+      </w:pPr>
+      <w:r>
+        <w:rPr>
+          <w:color w:val="9BBB59" w:themeColor="accent3"/>
+          <w:lang w:val="de-DE"/>
+        </w:rPr>
+        <w:t>Resize=224x224x3</w:t>
+      </w:r>
+    </w:p>
+    <w:p>
+      <w:pPr>
+        <w:pStyle w:val="Textkrper"/>
+        <w:rPr>
+          <w:color w:val="9BBB59" w:themeColor="accent3"/>
+          <w:lang w:val="de-DE"/>
+        </w:rPr>
+      </w:pPr>
+      <w:r>
+        <w:rPr>
+          <w:color w:val="9BBB59" w:themeColor="accent3"/>
+          <w:lang w:val="de-DE"/>
+        </w:rPr>
+        <w:t>Jeder Conv hat mehrere Filter und Outputs (eine Feature Map pro Filter). Jede Feature Map hat ein Neuron pro Pixel mit den selben weights, Bias usw..</w:t>
+      </w:r>
+    </w:p>
+    <w:p>
+      <w:pPr>
+        <w:pStyle w:val="Textkrper"/>
+        <w:rPr>
+          <w:color w:val="9BBB59" w:themeColor="accent3"/>
+          <w:lang w:val="de-DE"/>
+        </w:rPr>
+      </w:pPr>
+      <w:r>
+        <w:rPr>
+          <w:color w:val="9BBB59" w:themeColor="accent3"/>
+          <w:lang w:val="de-DE"/>
+        </w:rPr>
+        <w:t>Conv Layer 1</w:t>
+      </w:r>
+      <w:r>
+        <w:rPr>
+          <w:color w:val="9BBB59" w:themeColor="accent3"/>
+          <w:lang w:val="de-DE"/>
+        </w:rPr>
+        <w:t>, Filter 3x3</w:t>
+      </w:r>
+      <w:r>
+        <w:rPr>
+          <w:color w:val="9BBB59" w:themeColor="accent3"/>
+          <w:lang w:val="de-DE"/>
+        </w:rPr>
+        <w:t xml:space="preserve">: </w:t>
+      </w:r>
+    </w:p>
+    <w:p>
+      <w:pPr>
+        <w:pStyle w:val="Textkrper"/>
+        <w:numPr>
+          <w:ilvl w:val="0"/>
+          <w:numId w:val="18"/>
+        </w:numPr>
+        <w:rPr>
+          <w:color w:val="9BBB59" w:themeColor="accent3"/>
+          <w:lang w:val="de-DE"/>
+        </w:rPr>
+      </w:pPr>
+      <w:r>
+        <w:rPr>
+          <w:color w:val="9BBB59" w:themeColor="accent3"/>
+          <w:lang w:val="de-DE"/>
+        </w:rPr>
+        <w:lastRenderedPageBreak/>
+        <w:t>Nout=(Nin-F)/Stride+1</w:t>
+      </w:r>
+    </w:p>
+    <w:p>
+      <w:pPr>
+        <w:pStyle w:val="Textkrper"/>
+        <w:numPr>
+          <w:ilvl w:val="0"/>
+          <w:numId w:val="18"/>
+        </w:numPr>
+        <w:rPr>
+          <w:color w:val="9BBB59" w:themeColor="accent3"/>
+          <w:lang w:val="de-DE"/>
+        </w:rPr>
+      </w:pPr>
+      <w:r>
+        <w:rPr>
+          <w:color w:val="9BBB59" w:themeColor="accent3"/>
+          <w:lang w:val="de-DE"/>
+        </w:rPr>
+        <w:t>(224-3)/1+1=222 =&gt; Feature Map</w:t>
+      </w:r>
+    </w:p>
+    <w:p>
+      <w:pPr>
+        <w:pStyle w:val="Textkrper"/>
+        <w:ind w:firstLine="0"/>
+        <w:rPr>
+          <w:color w:val="9BBB59" w:themeColor="accent3"/>
+          <w:lang w:val="de-DE"/>
+        </w:rPr>
+      </w:pPr>
+    </w:p>
+    <w:p>
+      <w:pPr>
+        <w:pStyle w:val="Textkrper"/>
+        <w:rPr>
+          <w:color w:val="9BBB59" w:themeColor="accent3"/>
+          <w:lang w:val="de-DE"/>
+        </w:rPr>
+      </w:pPr>
+    </w:p>
+    <w:p>
+      <w:pPr>
+        <w:pStyle w:val="Textkrper"/>
+        <w:rPr>
+          <w:color w:val="9BBB59" w:themeColor="accent3"/>
+          <w:lang w:val="de-DE"/>
+        </w:rPr>
+      </w:pPr>
+    </w:p>
+    <w:p>
+      <w:pPr>
+        <w:pStyle w:val="Textkrper"/>
+        <w:rPr>
+          <w:color w:val="9BBB59" w:themeColor="accent3"/>
+          <w:lang w:val="de-DE"/>
+        </w:rPr>
+      </w:pPr>
+    </w:p>
+    <w:p>
+      <w:pPr>
+        <w:pStyle w:val="berschrift2"/>
+        <w:rPr>
+          <w:lang w:val="de-DE"/>
+        </w:rPr>
+      </w:pPr>
+      <w:r>
+        <w:rPr>
+          <w:lang w:val="de-DE"/>
+        </w:rPr>
+        <w:t>Aufbau des neuronalen Netzes</w:t>
+      </w:r>
+    </w:p>
+    <w:p>
+      <w:pPr>
+        <w:pStyle w:val="Textkrper"/>
+        <w:rPr>
+          <w:lang w:val="de-DE"/>
+        </w:rPr>
+      </w:pPr>
+      <w:r>
+        <w:rPr>
+          <w:lang w:val="de-DE"/>
+        </w:rPr>
+        <w:t>Der Aufbau des</w:t>
+      </w:r>
+      <w:r>
+        <w:rPr>
+          <w:lang w:val="de-DE"/>
+        </w:rPr>
+        <w:t xml:space="preserve"> neuronale</w:t>
+      </w:r>
+      <w:r>
+        <w:rPr>
+          <w:lang w:val="de-DE"/>
+        </w:rPr>
+        <w:t>n</w:t>
+      </w:r>
+      <w:r>
+        <w:rPr>
+          <w:lang w:val="de-DE"/>
+        </w:rPr>
+        <w:t xml:space="preserve"> Netz</w:t>
+      </w:r>
+      <w:r>
+        <w:rPr>
+          <w:lang w:val="de-DE"/>
+        </w:rPr>
+        <w:t>es</w:t>
+      </w:r>
+      <w:r>
+        <w:rPr>
+          <w:lang w:val="de-DE"/>
+        </w:rPr>
+        <w:t xml:space="preserve"> als ein „Fully Convolutional Network“ verwendet. (</w:t>
+      </w:r>
+      <w:r>
+        <w:rPr>
+          <w:color w:val="FF0000"/>
+          <w:lang w:val="de-DE"/>
+        </w:rPr>
+        <w:t>Aufbau der nicht optimierten KI beschreiben mit Begründung warum der Aufbau gewählt wurde)</w:t>
+      </w:r>
+      <w:r>
+        <w:rPr>
+          <w:lang w:val="de-DE"/>
+        </w:rPr>
+        <w:t xml:space="preserve">. </w:t>
+      </w:r>
+    </w:p>
+    <w:p>
+      <w:pPr>
+        <w:pStyle w:val="Textkrper"/>
+        <w:rPr>
+          <w:color w:val="FF0000"/>
+          <w:lang w:val="de-DE"/>
+        </w:rPr>
+      </w:pPr>
+      <w:r>
+        <w:rPr>
+          <w:lang w:val="de-DE"/>
+        </w:rPr>
+        <w:t>Die Softmax-Funktion als Aktivierungsfunktion ist eine gängige Lösung, um eine Kombination mehrerer binärer Klassifikatoren zu verhindern. Die Funktion liefert ein Array von vier Werten mit der Gesamtsumme 1. Jedes Element des Arrays spiegelt die Wahrscheinlichkeit einer zu bestimmenden Kategorie wieder.</w:t>
       </w:r>
       <w:r>
         <w:rPr>
@@ -1126,9 +1324,48 @@
       </w:r>
       <w:r>
         <w:rPr>
-          <w:lang w:val="de-DE"/>
-        </w:rPr>
-        <w:t>Eine gute Generalisierungsfähigkeit ist damit ein Indikator für ein gut trainiertes neuronales Netz.</w:t>
+          <w:color w:val="FF0000"/>
+          <w:lang w:val="de-DE"/>
+        </w:rPr>
+        <w:t>Kapitel verfassen</w:t>
+      </w:r>
+    </w:p>
+    <w:p>
+      <w:pPr>
+        <w:pStyle w:val="berschrift2"/>
+        <w:rPr>
+          <w:lang w:val="de-DE"/>
+        </w:rPr>
+      </w:pPr>
+      <w:r>
+        <w:rPr>
+          <w:lang w:val="de-DE"/>
+        </w:rPr>
+        <w:t xml:space="preserve">Ergebnisse </w:t>
+      </w:r>
+      <w:r>
+        <w:rPr>
+          <w:lang w:val="de-DE"/>
+        </w:rPr>
+        <w:t xml:space="preserve">der Lernrate </w:t>
+      </w:r>
+      <w:r>
+        <w:rPr>
+          <w:lang w:val="de-DE"/>
+        </w:rPr>
+        <w:t xml:space="preserve">einer </w:t>
+      </w:r>
+      <w:r>
+        <w:rPr>
+          <w:lang w:val="de-DE"/>
+        </w:rPr>
+        <w:t xml:space="preserve">nicht </w:t>
+      </w:r>
+      <w:r>
+        <w:rPr>
+          <w:lang w:val="de-DE"/>
+        </w:rPr>
+        <w:t>optimierten KI</w:t>
       </w:r>
     </w:p>
     <w:p>
@@ -1138,278 +1375,6 @@
           <w:lang w:val="de-DE"/>
         </w:rPr>
       </w:pPr>
-      <w:proofErr w:type="spellStart"/>
-      <w:r>
-        <w:rPr>
-          <w:lang w:val="de-DE"/>
-        </w:rPr>
-        <w:t>Regularisierungsmethoden</w:t>
-      </w:r>
-      <w:proofErr w:type="spellEnd"/>
-      <w:r>
-        <w:rPr>
-          <w:lang w:val="de-DE"/>
-        </w:rPr>
-        <w:t xml:space="preserve"> helfen dem </w:t>
-      </w:r>
-      <w:r>
-        <w:rPr>
-          <w:lang w:val="de-DE"/>
-        </w:rPr>
-        <w:t xml:space="preserve">neuronalen Netz eine höhere Generalisierungsfähigkeit zu erreichen. </w:t>
-      </w:r>
-      <w:proofErr w:type="spellStart"/>
-      <w:r>
-        <w:rPr>
-          <w:lang w:val="de-DE"/>
-        </w:rPr>
-        <w:t>Regularisierungsmethoden</w:t>
-      </w:r>
-      <w:proofErr w:type="spellEnd"/>
-      <w:r>
-        <w:rPr>
-          <w:lang w:val="de-DE"/>
-        </w:rPr>
-        <w:t xml:space="preserve"> zielen darauf ab „</w:t>
-      </w:r>
-      <w:proofErr w:type="spellStart"/>
-      <w:r>
-        <w:rPr>
-          <w:lang w:val="de-DE"/>
-        </w:rPr>
-        <w:t>overfitting</w:t>
-      </w:r>
-      <w:proofErr w:type="spellEnd"/>
-      <w:r>
-        <w:rPr>
-          <w:lang w:val="de-DE"/>
-        </w:rPr>
-        <w:t>“, also die Überanpassung an ein neuronales Netz an einen Trainingsdatensatz zu vermeiden.</w:t>
-      </w:r>
-      <w:r>
-        <w:rPr>
-          <w:lang w:val="de-DE"/>
-        </w:rPr>
-        <w:t xml:space="preserve"> </w:t>
-      </w:r>
-    </w:p>
-    <w:p>
-      <w:pPr>
-        <w:pStyle w:val="Textkrper"/>
-        <w:rPr>
-          <w:lang w:val="de-DE"/>
-        </w:rPr>
-      </w:pPr>
-      <w:r>
-        <w:rPr>
-          <w:lang w:val="de-DE"/>
-        </w:rPr>
-        <w:t>Des Weiteren wird auf den Trainingsdatensatz eingegangen.</w:t>
-      </w:r>
-    </w:p>
-    <w:p>
-      <w:pPr>
-        <w:pStyle w:val="berschrift2"/>
-        <w:rPr>
-          <w:lang w:val="de-DE"/>
-        </w:rPr>
-      </w:pPr>
-      <w:r>
-        <w:rPr>
-          <w:lang w:val="de-DE"/>
-        </w:rPr>
-        <w:t>Aufbau des neuronalen Netzes</w:t>
-      </w:r>
-    </w:p>
-    <w:p>
-      <w:pPr>
-        <w:pStyle w:val="Textkrper"/>
-        <w:rPr>
-          <w:lang w:val="de-DE"/>
-        </w:rPr>
-      </w:pPr>
-      <w:r>
-        <w:rPr>
-          <w:lang w:val="de-DE"/>
-        </w:rPr>
-        <w:t>Der Aufbau des</w:t>
-      </w:r>
-      <w:r>
-        <w:rPr>
-          <w:lang w:val="de-DE"/>
-        </w:rPr>
-        <w:t xml:space="preserve"> neuronale</w:t>
-      </w:r>
-      <w:r>
-        <w:rPr>
-          <w:lang w:val="de-DE"/>
-        </w:rPr>
-        <w:t>n</w:t>
-      </w:r>
-      <w:r>
-        <w:rPr>
-          <w:lang w:val="de-DE"/>
-        </w:rPr>
-        <w:t xml:space="preserve"> Netz</w:t>
-      </w:r>
-      <w:r>
-        <w:rPr>
-          <w:lang w:val="de-DE"/>
-        </w:rPr>
-        <w:t>es</w:t>
-      </w:r>
-      <w:r>
-        <w:rPr>
-          <w:lang w:val="de-DE"/>
-        </w:rPr>
-        <w:t xml:space="preserve"> als ein „Fully </w:t>
-      </w:r>
-      <w:proofErr w:type="spellStart"/>
-      <w:r>
-        <w:rPr>
-          <w:lang w:val="de-DE"/>
-        </w:rPr>
-        <w:t>Convolutional</w:t>
-      </w:r>
-      <w:proofErr w:type="spellEnd"/>
-      <w:r>
-        <w:rPr>
-          <w:lang w:val="de-DE"/>
-        </w:rPr>
-        <w:t xml:space="preserve"> Network“ verwendet. (</w:t>
-      </w:r>
-      <w:r>
-        <w:rPr>
-          <w:color w:val="FF0000"/>
-          <w:lang w:val="de-DE"/>
-        </w:rPr>
-        <w:t xml:space="preserve">Aufbau der nicht optimierten KI beschreiben </w:t>
-      </w:r>
-      <w:proofErr w:type="gramStart"/>
-      <w:r>
-        <w:rPr>
-          <w:color w:val="FF0000"/>
-          <w:lang w:val="de-DE"/>
-        </w:rPr>
-        <w:t>mit Begründung</w:t>
-      </w:r>
-      <w:proofErr w:type="gramEnd"/>
-      <w:r>
-        <w:rPr>
-          <w:color w:val="FF0000"/>
-          <w:lang w:val="de-DE"/>
-        </w:rPr>
-        <w:t xml:space="preserve"> warum der Aufbau gewählt wurde)</w:t>
-      </w:r>
-      <w:r>
-        <w:rPr>
-          <w:lang w:val="de-DE"/>
-        </w:rPr>
-        <w:t xml:space="preserve">. </w:t>
-      </w:r>
-    </w:p>
-    <w:p>
-      <w:pPr>
-        <w:pStyle w:val="Textkrper"/>
-        <w:rPr>
-          <w:color w:val="FF0000"/>
-          <w:lang w:val="de-DE"/>
-        </w:rPr>
-      </w:pPr>
-      <w:r>
-        <w:rPr>
-          <w:lang w:val="de-DE"/>
-        </w:rPr>
-        <w:t xml:space="preserve">Die </w:t>
-      </w:r>
-      <w:proofErr w:type="spellStart"/>
-      <w:r>
-        <w:rPr>
-          <w:lang w:val="de-DE"/>
-        </w:rPr>
-        <w:t>Softmax</w:t>
-      </w:r>
-      <w:proofErr w:type="spellEnd"/>
-      <w:r>
-        <w:rPr>
-          <w:lang w:val="de-DE"/>
-        </w:rPr>
-        <w:t xml:space="preserve">-Funktion als Aktivierungsfunktion ist eine gängige Lösung, um eine Kombination mehrerer binärer Klassifikatoren zu verhindern. Die Funktion liefert ein Array von vier Werten mit der Gesamtsumme 1. Jedes Element des Arrays spiegelt die Wahrscheinlichkeit einer zu bestimmenden Kategorie </w:t>
-      </w:r>
-      <w:proofErr w:type="gramStart"/>
-      <w:r>
-        <w:rPr>
-          <w:lang w:val="de-DE"/>
-        </w:rPr>
-        <w:t>wieder</w:t>
-      </w:r>
-      <w:proofErr w:type="gramEnd"/>
-      <w:r>
-        <w:rPr>
-          <w:lang w:val="de-DE"/>
-        </w:rPr>
-        <w:t>.</w:t>
-      </w:r>
-      <w:r>
-        <w:rPr>
-          <w:lang w:val="de-DE"/>
-        </w:rPr>
-        <w:t xml:space="preserve"> </w:t>
-      </w:r>
-      <w:r>
-        <w:rPr>
-          <w:color w:val="FF0000"/>
-          <w:lang w:val="de-DE"/>
-        </w:rPr>
-        <w:t>Kapitel verfassen</w:t>
-      </w:r>
-    </w:p>
-    <w:p>
-      <w:pPr>
-        <w:pStyle w:val="berschrift2"/>
-        <w:rPr>
-          <w:lang w:val="de-DE"/>
-        </w:rPr>
-      </w:pPr>
-      <w:r>
-        <w:rPr>
-          <w:lang w:val="de-DE"/>
-        </w:rPr>
-        <w:lastRenderedPageBreak/>
-        <w:t xml:space="preserve">Ergebnisse </w:t>
-      </w:r>
-      <w:r>
-        <w:rPr>
-          <w:lang w:val="de-DE"/>
-        </w:rPr>
-        <w:t xml:space="preserve">der Lernrate </w:t>
-      </w:r>
-      <w:r>
-        <w:rPr>
-          <w:lang w:val="de-DE"/>
-        </w:rPr>
-        <w:t xml:space="preserve">einer </w:t>
-      </w:r>
-      <w:r>
-        <w:rPr>
-          <w:lang w:val="de-DE"/>
-        </w:rPr>
-        <w:t xml:space="preserve">nicht </w:t>
-      </w:r>
-      <w:r>
-        <w:rPr>
-          <w:lang w:val="de-DE"/>
-        </w:rPr>
-        <w:t>optimierten KI</w:t>
-      </w:r>
-    </w:p>
-    <w:p>
-      <w:pPr>
-        <w:pStyle w:val="Textkrper"/>
-        <w:rPr>
-          <w:lang w:val="de-DE"/>
-        </w:rPr>
-      </w:pPr>
       <w:r>
         <w:rPr>
           <w:lang w:val="de-DE"/>
@@ -1444,21 +1409,7 @@
         <w:rPr>
           <w:lang w:val="de-DE"/>
         </w:rPr>
-        <w:t xml:space="preserve">welches ein den anderen drei Kategorien nicht zugehöriges Handzeichen darstellt. Zusätzlich wurde der bereits verwendete Datensatz von „Julien de la </w:t>
-      </w:r>
-      <w:proofErr w:type="spellStart"/>
-      <w:r>
-        <w:rPr>
-          <w:lang w:val="de-DE"/>
-        </w:rPr>
-        <w:t>Bruère-Terreault</w:t>
-      </w:r>
-      <w:proofErr w:type="spellEnd"/>
-      <w:r>
-        <w:rPr>
-          <w:lang w:val="de-DE"/>
-        </w:rPr>
-        <w:t xml:space="preserve">“ verwendet. Ein Beispiel eines Fotos aus diesem Datensatz ist in </w:t>
+        <w:t xml:space="preserve">welches ein den anderen drei Kategorien nicht zugehöriges Handzeichen darstellt. Zusätzlich wurde der bereits verwendete Datensatz von „Julien de la Bruère-Terreault“ verwendet. Ein Beispiel eines Fotos aus diesem Datensatz ist in </w:t>
       </w:r>
       <w:r>
         <w:rPr>
@@ -2260,60 +2211,271 @@
           <w:szCs w:val="16"/>
           <w:lang w:val="de-DE"/>
         </w:rPr>
-        <w:t xml:space="preserve">(Besser andere Ergebnisse, da </w:t>
-      </w:r>
-      <w:proofErr w:type="spellStart"/>
-      <w:r>
-        <w:rPr>
-          <w:b w:val="0"/>
-          <w:bCs w:val="0"/>
+        <w:t xml:space="preserve">(Besser andere Ergebnisse, da loss Funktion der Validation nicht funktioniert) </w:t>
+      </w:r>
+    </w:p>
+    <w:p>
+      <w:pPr>
+        <w:pStyle w:val="Textkrper"/>
+        <w:rPr>
           <w:color w:val="FF0000"/>
-          <w:sz w:val="16"/>
-          <w:szCs w:val="16"/>
-          <w:lang w:val="de-DE"/>
-        </w:rPr>
-        <w:t>loss</w:t>
-      </w:r>
-      <w:proofErr w:type="spellEnd"/>
-      <w:r>
-        <w:rPr>
-          <w:b w:val="0"/>
-          <w:bCs w:val="0"/>
+          <w:lang w:val="de-DE"/>
+        </w:rPr>
+      </w:pPr>
+      <w:r>
+        <w:rPr>
           <w:color w:val="FF0000"/>
-          <w:sz w:val="16"/>
-          <w:szCs w:val="16"/>
-          <w:lang w:val="de-DE"/>
-        </w:rPr>
-        <w:t xml:space="preserve"> Funktion der Validation nicht funktioniert) </w:t>
+          <w:lang w:val="de-DE"/>
+        </w:rPr>
+        <w:t>Interpretation der Ergebnisse hinzufügen.</w:t>
+      </w:r>
+      <w:r>
+        <w:rPr>
+          <w:color w:val="FF0000"/>
+          <w:lang w:val="de-DE"/>
+        </w:rPr>
+        <w:t xml:space="preserve"> Warum ist das nicht so gut, was kann getan werden damit es verbessert wird. </w:t>
       </w:r>
     </w:p>
     <w:p>
       <w:pPr>
         <w:pStyle w:val="Textkrper"/>
+        <w:ind w:firstLine="0"/>
         <w:rPr>
           <w:color w:val="FF0000"/>
           <w:lang w:val="de-DE"/>
         </w:rPr>
       </w:pPr>
-      <w:r>
-        <w:rPr>
-          <w:color w:val="FF0000"/>
-          <w:lang w:val="de-DE"/>
-        </w:rPr>
-        <w:t>Interpretation der Ergebnisse hinzufügen.</w:t>
-      </w:r>
-      <w:r>
-        <w:rPr>
-          <w:color w:val="FF0000"/>
-          <w:lang w:val="de-DE"/>
-        </w:rPr>
-        <w:t xml:space="preserve"> Warum ist das nicht so gut, was kann getan werden damit es verbessert wird. </w:t>
-      </w:r>
     </w:p>
     <w:p>
       <w:pPr>
         <w:pStyle w:val="berschrift2"/>
         <w:rPr>
+          <w:color w:val="9BBB59" w:themeColor="accent3"/>
+          <w:lang w:val="de-DE"/>
+        </w:rPr>
+      </w:pPr>
+      <w:r>
+        <w:rPr>
+          <w:color w:val="9BBB59" w:themeColor="accent3"/>
+          <w:lang w:val="de-DE"/>
+        </w:rPr>
+        <w:t>Datenvorverarbeitung</w:t>
+      </w:r>
+    </w:p>
+    <w:p>
+      <w:pPr>
+        <w:jc w:val="both"/>
+        <w:rPr>
+          <w:color w:val="9BBB59" w:themeColor="accent3"/>
+          <w:lang w:val="de-DE"/>
+        </w:rPr>
+      </w:pPr>
+      <w:r>
+        <w:rPr>
+          <w:color w:val="9BBB59" w:themeColor="accent3"/>
+          <w:lang w:val="de-DE"/>
+        </w:rPr>
+        <w:t>Die Bilder des Datensatzes werden nicht direkt verwendet. Stattdessen werden dem Modell nur augmentierte Bilder zur Verfügung gestellt. Da die Augmentierungen nach dem Zufallsprinzip vorgenommen werden, können sowohl veränderte Bilder als auch detailgetreue Nachbildungen der Originalbilder (z. B. fast ohne Augmentierungen) erzeugt und beim Training verwendet werden.</w:t>
+      </w:r>
+    </w:p>
+    <w:p>
+      <w:pPr>
+        <w:jc w:val="both"/>
+        <w:rPr>
+          <w:color w:val="9BBB59" w:themeColor="accent3"/>
+          <w:lang w:val="de-DE"/>
+        </w:rPr>
+      </w:pPr>
+      <w:r>
+        <w:rPr>
+          <w:color w:val="9BBB59" w:themeColor="accent3"/>
+          <w:lang w:val="de-DE"/>
+        </w:rPr>
+        <w:t>Die Keras-Bibliothek für Deep Learning bietet die Klasse ImageDataGenerator</w:t>
+      </w:r>
+      <w:r>
+        <w:rPr>
+          <w:color w:val="9BBB59" w:themeColor="accent3"/>
+          <w:lang w:val="de-DE"/>
+        </w:rPr>
+        <w:t xml:space="preserve"> an, welche zur</w:t>
+      </w:r>
+      <w:r>
+        <w:rPr>
+          <w:color w:val="9BBB59" w:themeColor="accent3"/>
+          <w:lang w:val="de-DE"/>
+        </w:rPr>
+        <w:t xml:space="preserve"> </w:t>
+      </w:r>
+      <w:r>
+        <w:rPr>
+          <w:color w:val="9BBB59" w:themeColor="accent3"/>
+          <w:lang w:val="de-DE"/>
+        </w:rPr>
+        <w:t>Daten Augmentierung</w:t>
+      </w:r>
+      <w:r>
+        <w:rPr>
+          <w:color w:val="9BBB59" w:themeColor="accent3"/>
+          <w:lang w:val="de-DE"/>
+        </w:rPr>
+        <w:t xml:space="preserve"> </w:t>
+      </w:r>
+      <w:r>
+        <w:rPr>
+          <w:color w:val="9BBB59" w:themeColor="accent3"/>
+          <w:lang w:val="de-DE"/>
+        </w:rPr>
+        <w:t>ge</w:t>
+      </w:r>
+      <w:r>
+        <w:rPr>
+          <w:color w:val="9BBB59" w:themeColor="accent3"/>
+          <w:lang w:val="de-DE"/>
+        </w:rPr>
+        <w:t>nutz</w:t>
+      </w:r>
+      <w:r>
+        <w:rPr>
+          <w:color w:val="9BBB59" w:themeColor="accent3"/>
+          <w:lang w:val="de-DE"/>
+        </w:rPr>
+        <w:t>t werden kann</w:t>
+      </w:r>
+      <w:r>
+        <w:rPr>
+          <w:color w:val="9BBB59" w:themeColor="accent3"/>
+          <w:lang w:val="de-DE"/>
+        </w:rPr>
+        <w:t xml:space="preserve">. Mithilfe des </w:t>
+      </w:r>
+      <w:r>
+        <w:rPr>
+          <w:color w:val="9BBB59" w:themeColor="accent3"/>
+          <w:lang w:val="de-DE"/>
+        </w:rPr>
+        <w:t>Datengenerator</w:t>
+      </w:r>
+      <w:r>
+        <w:rPr>
+          <w:color w:val="9BBB59" w:themeColor="accent3"/>
+          <w:lang w:val="de-DE"/>
+        </w:rPr>
+        <w:t>s</w:t>
+      </w:r>
+      <w:r>
+        <w:rPr>
+          <w:color w:val="9BBB59" w:themeColor="accent3"/>
+          <w:lang w:val="de-DE"/>
+        </w:rPr>
+        <w:t xml:space="preserve"> </w:t>
+      </w:r>
+      <w:r>
+        <w:rPr>
+          <w:color w:val="9BBB59" w:themeColor="accent3"/>
+          <w:lang w:val="de-DE"/>
+        </w:rPr>
+        <w:t>konnte ebenfalls der</w:t>
+      </w:r>
+      <w:r>
+        <w:rPr>
+          <w:color w:val="9BBB59" w:themeColor="accent3"/>
+          <w:lang w:val="de-DE"/>
+        </w:rPr>
+        <w:t xml:space="preserve"> Validierungsdatensatz</w:t>
+      </w:r>
+      <w:r>
+        <w:rPr>
+          <w:color w:val="9BBB59" w:themeColor="accent3"/>
+          <w:lang w:val="de-DE"/>
+        </w:rPr>
+        <w:t xml:space="preserve"> </w:t>
+      </w:r>
+      <w:r>
+        <w:rPr>
+          <w:color w:val="9BBB59" w:themeColor="accent3"/>
+          <w:lang w:val="de-DE"/>
+        </w:rPr>
+        <w:t>fest</w:t>
+      </w:r>
+      <w:r>
+        <w:rPr>
+          <w:color w:val="9BBB59" w:themeColor="accent3"/>
+          <w:lang w:val="de-DE"/>
+        </w:rPr>
+        <w:t>ge</w:t>
+      </w:r>
+      <w:r>
+        <w:rPr>
+          <w:color w:val="9BBB59" w:themeColor="accent3"/>
+          <w:lang w:val="de-DE"/>
+        </w:rPr>
+        <w:t>leg</w:t>
+      </w:r>
+      <w:r>
+        <w:rPr>
+          <w:color w:val="9BBB59" w:themeColor="accent3"/>
+          <w:lang w:val="de-DE"/>
+        </w:rPr>
+        <w:t>t werden</w:t>
+      </w:r>
+      <w:r>
+        <w:rPr>
+          <w:color w:val="9BBB59" w:themeColor="accent3"/>
+          <w:lang w:val="de-DE"/>
+        </w:rPr>
+        <w:t xml:space="preserve"> </w:t>
+      </w:r>
+      <w:hyperlink r:id="rId10" w:history="1">
+        <w:r>
+          <w:rPr>
+            <w:rStyle w:val="Hyperlink"/>
+            <w:color w:val="9BBB59" w:themeColor="accent3"/>
+            <w:lang w:val="de-DE"/>
+          </w:rPr>
+          <w:t>https://keras.io/api/preprocessing/image/</w:t>
+        </w:r>
+      </w:hyperlink>
+      <w:r>
+        <w:rPr>
+          <w:color w:val="9BBB59" w:themeColor="accent3"/>
+          <w:lang w:val="de-DE"/>
+        </w:rPr>
+        <w:t>.</w:t>
+      </w:r>
+      <w:r>
+        <w:rPr>
+          <w:color w:val="9BBB59" w:themeColor="accent3"/>
+          <w:lang w:val="de-DE"/>
+        </w:rPr>
+        <w:t xml:space="preserve"> </w:t>
+      </w:r>
+      <w:r>
+        <w:rPr>
+          <w:color w:val="9BBB59" w:themeColor="accent3"/>
+          <w:lang w:val="de-DE"/>
+        </w:rPr>
+        <w:t xml:space="preserve"> </w:t>
+      </w:r>
+    </w:p>
+    <w:p>
+      <w:pPr>
+        <w:pStyle w:val="berschrift2"/>
+        <w:numPr>
+          <w:ilvl w:val="0"/>
+          <w:numId w:val="0"/>
+        </w:numPr>
+        <w:ind w:left="288"/>
+        <w:rPr>
+          <w:lang w:val="de-DE"/>
+        </w:rPr>
+      </w:pPr>
+    </w:p>
+    <w:p>
+      <w:pPr>
+        <w:pStyle w:val="berschrift2"/>
+        <w:rPr>
           <w:lang w:val="de-DE"/>
         </w:rPr>
       </w:pPr>
@@ -2341,49 +2503,7 @@
         <w:rPr>
           <w:lang w:val="de-DE"/>
         </w:rPr>
-        <w:t xml:space="preserve"> ist das sogenannte „Early </w:t>
-      </w:r>
-      <w:proofErr w:type="spellStart"/>
-      <w:r>
-        <w:rPr>
-          <w:lang w:val="de-DE"/>
-        </w:rPr>
-        <w:t>Stopping</w:t>
-      </w:r>
-      <w:proofErr w:type="spellEnd"/>
-      <w:r>
-        <w:rPr>
-          <w:lang w:val="de-DE"/>
-        </w:rPr>
-        <w:t xml:space="preserve">“. Early </w:t>
-      </w:r>
-      <w:proofErr w:type="spellStart"/>
-      <w:r>
-        <w:rPr>
-          <w:lang w:val="de-DE"/>
-        </w:rPr>
-        <w:t>Stopping</w:t>
-      </w:r>
-      <w:proofErr w:type="spellEnd"/>
-      <w:r>
-        <w:rPr>
-          <w:lang w:val="de-DE"/>
-        </w:rPr>
-        <w:t xml:space="preserve"> wird verwendet, um zu vermeiden, dass sich das entworfene neuronale Netz zu sehr an einen Trainingsdatensatz anpasst und damit übertrainiert wird (</w:t>
-      </w:r>
-      <w:proofErr w:type="spellStart"/>
-      <w:r>
-        <w:rPr>
-          <w:lang w:val="de-DE"/>
-        </w:rPr>
-        <w:t>overfitting</w:t>
-      </w:r>
-      <w:proofErr w:type="spellEnd"/>
-      <w:r>
-        <w:rPr>
-          <w:lang w:val="de-DE"/>
-        </w:rPr>
-        <w:t>). Ein übertrainiertes Netz erzielt zwar im Trainingsdatensatz</w:t>
+        <w:t xml:space="preserve"> ist das sogenannte „Early Stopping“. Early Stopping wird verwendet, um zu vermeiden, dass sich das entworfene neuronale Netz zu sehr an einen Trainingsdatensatz anpasst und damit übertrainiert wird (overfitting). Ein übertrainiertes Netz erzielt zwar im Trainingsdatensatz</w:t>
       </w:r>
       <w:r>
         <w:rPr>
@@ -2407,21 +2527,7 @@
         <w:rPr>
           <w:lang w:val="de-DE"/>
         </w:rPr>
-        <w:t xml:space="preserve">Ein Beispiel für </w:t>
-      </w:r>
-      <w:proofErr w:type="spellStart"/>
-      <w:r>
-        <w:rPr>
-          <w:lang w:val="de-DE"/>
-        </w:rPr>
-        <w:t>overfitting</w:t>
-      </w:r>
-      <w:proofErr w:type="spellEnd"/>
-      <w:r>
-        <w:rPr>
-          <w:lang w:val="de-DE"/>
-        </w:rPr>
-        <w:t xml:space="preserve"> </w:t>
+        <w:t xml:space="preserve">Ein Beispiel für overfitting </w:t>
       </w:r>
       <w:r>
         <w:rPr>
@@ -2451,6 +2557,7 @@
           <w:szCs w:val="24"/>
           <w:lang w:val="de-DE"/>
         </w:rPr>
+        <w:instrText xml:space="preserve"> \* MERGEFORMAT </w:instrText>
       </w:r>
       <w:r>
         <w:rPr>
@@ -2458,7 +2565,6 @@
           <w:szCs w:val="24"/>
           <w:lang w:val="de-DE"/>
         </w:rPr>
-        <w:instrText xml:space="preserve"> \* MERGEFORMAT </w:instrText>
       </w:r>
       <w:r>
         <w:rPr>
@@ -2527,7 +2633,7 @@
                     </pic:cNvPicPr>
                   </pic:nvPicPr>
                   <pic:blipFill>
-                    <a:blip r:embed="rId10">
+                    <a:blip r:embed="rId11">
                       <a:extLst>
                         <a:ext uri="{28A0092B-C50C-407E-A947-70E740481C1C}">
                           <a14:useLocalDpi xmlns:a14="http://schemas.microsoft.com/office/drawing/2010/main" val="0"/>
@@ -2642,29 +2748,7 @@
           <w:szCs w:val="16"/>
           <w:lang w:val="de-DE"/>
         </w:rPr>
-        <w:t xml:space="preserve">: Beispiel für die </w:t>
-      </w:r>
-      <w:proofErr w:type="spellStart"/>
-      <w:r>
-        <w:rPr>
-          <w:b w:val="0"/>
-          <w:bCs w:val="0"/>
-          <w:sz w:val="16"/>
-          <w:szCs w:val="16"/>
-          <w:lang w:val="de-DE"/>
-        </w:rPr>
-        <w:t>Lernrate</w:t>
-      </w:r>
-      <w:proofErr w:type="spellEnd"/>
-      <w:r>
-        <w:rPr>
-          <w:b w:val="0"/>
-          <w:bCs w:val="0"/>
-          <w:sz w:val="16"/>
-          <w:szCs w:val="16"/>
-          <w:lang w:val="de-DE"/>
-        </w:rPr>
-        <w:t xml:space="preserve"> </w:t>
+        <w:t xml:space="preserve">: Beispiel für die Lernrate </w:t>
       </w:r>
       <w:r>
         <w:rPr>
@@ -2728,28 +2812,7 @@
         <w:rPr>
           <w:lang w:val="de-DE"/>
         </w:rPr>
-        <w:t xml:space="preserve">Hier wurde das entworfene neuronale Netz über 500 Epochen trainiert. Man kann erkennen das ungefähr ab 120 Epochen die Genauigkeit beim Testen des Validierungsdatensatzes nicht mehr steigt. Auch die Loss </w:t>
-      </w:r>
-      <w:r>
-        <w:rPr>
-          <w:lang w:val="de-DE"/>
-        </w:rPr>
-        <w:lastRenderedPageBreak/>
-        <w:t>Funktion des Validierungsdatensatzes bleibt ungefähr konstant, wobei man sogar in den späteren Epochen (im Mittel) einen leichten Anstieg erkennen kann, während die Genauigkeit des Trainingsdatensatzes steigt. Dies ist ein klassisches Beispiel für „</w:t>
-      </w:r>
-      <w:proofErr w:type="spellStart"/>
-      <w:r>
-        <w:rPr>
-          <w:lang w:val="de-DE"/>
-        </w:rPr>
-        <w:t>overfitting</w:t>
-      </w:r>
-      <w:proofErr w:type="spellEnd"/>
-      <w:r>
-        <w:rPr>
-          <w:lang w:val="de-DE"/>
-        </w:rPr>
-        <w:t xml:space="preserve">“. </w:t>
+        <w:t xml:space="preserve">Hier wurde das entworfene neuronale Netz über 500 Epochen trainiert. Man kann erkennen das ungefähr ab 120 Epochen die Genauigkeit beim Testen des Validierungsdatensatzes nicht mehr steigt. Auch die Loss Funktion des Validierungsdatensatzes bleibt ungefähr konstant, wobei man sogar in den späteren Epochen (im Mittel) einen leichten Anstieg erkennen kann, während die Genauigkeit des Trainingsdatensatzes steigt. Dies ist ein klassisches Beispiel für „overfitting“. </w:t>
       </w:r>
       <w:r>
         <w:rPr>
@@ -2761,63 +2824,13 @@
         <w:rPr>
           <w:lang w:val="de-DE"/>
         </w:rPr>
-        <w:t xml:space="preserve">Early </w:t>
-      </w:r>
-      <w:proofErr w:type="spellStart"/>
-      <w:r>
-        <w:rPr>
-          <w:lang w:val="de-DE"/>
-        </w:rPr>
-        <w:t>Stopping</w:t>
-      </w:r>
-      <w:proofErr w:type="spellEnd"/>
-      <w:r>
-        <w:rPr>
-          <w:lang w:val="de-DE"/>
-        </w:rPr>
-        <w:t xml:space="preserve"> kann hierbei gut ansetzen. Beim Early </w:t>
-      </w:r>
-      <w:proofErr w:type="spellStart"/>
-      <w:r>
-        <w:rPr>
-          <w:lang w:val="de-DE"/>
-        </w:rPr>
-        <w:t>Stopping</w:t>
-      </w:r>
-      <w:proofErr w:type="spellEnd"/>
-      <w:r>
-        <w:rPr>
-          <w:lang w:val="de-DE"/>
-        </w:rPr>
-        <w:t xml:space="preserve"> wird die Fehlerfunktion des Validierungsdatensatzes überwacht. </w:t>
-      </w:r>
-      <w:proofErr w:type="spellStart"/>
-      <w:r>
-        <w:rPr>
-          <w:lang w:val="de-DE"/>
-        </w:rPr>
-        <w:t>TensorFlow</w:t>
-      </w:r>
-      <w:proofErr w:type="spellEnd"/>
-      <w:r>
-        <w:rPr>
-          <w:lang w:val="de-DE"/>
-        </w:rPr>
-        <w:t xml:space="preserve"> erlaubt es, die Early </w:t>
-      </w:r>
-      <w:proofErr w:type="spellStart"/>
-      <w:r>
-        <w:rPr>
-          <w:lang w:val="de-DE"/>
-        </w:rPr>
-        <w:t>Stopping</w:t>
-      </w:r>
-      <w:proofErr w:type="spellEnd"/>
-      <w:r>
-        <w:rPr>
-          <w:lang w:val="de-DE"/>
-        </w:rPr>
-        <w:t xml:space="preserve"> Methode anzupassen, indem Parameter an den Algorithmus übergeben werden, z.B. der Validierungsverlust zur Beobachtung und die Geduld zur Bestimmung des Beobachtungsintervalls. Außerdem wird ein Checkpoint implementiert, um das Modell zu sichern, das die besten Ergebnisse erzielt hat.</w:t>
+        <w:t xml:space="preserve">Early Stopping kann hierbei gut ansetzen. Beim Early Stopping wird die Fehlerfunktion des Validierungsdatensatzes überwacht. </w:t>
+      </w:r>
+      <w:r>
+        <w:rPr>
+          <w:lang w:val="de-DE"/>
+        </w:rPr>
+        <w:t>TensorFlow erlaubt es, die Early Stopping Methode anzupassen, indem Parameter an den Algorithmus übergeben werden, z.B. der Validierungsverlust zur Beobachtung und die Geduld zur Bestimmung des Beobachtungsintervalls. Außerdem wird ein Checkpoint implementiert, um das Modell zu sichern, das die besten Ergebnisse erzielt hat.</w:t>
       </w:r>
       <w:r>
         <w:rPr>
@@ -2839,7 +2852,7 @@
           <w:szCs w:val="24"/>
           <w:lang w:val="de-DE"/>
         </w:rPr>
-        <w:instrText xml:space="preserve"> REF _Ref111903290 \h </w:instrText>
+        <w:instrText xml:space="preserve"> REF _Ref111903290 \h  \* MERGEFORMAT </w:instrText>
       </w:r>
       <w:r>
         <w:rPr>
@@ -2854,7 +2867,20 @@
           <w:szCs w:val="24"/>
           <w:lang w:val="de-DE"/>
         </w:rPr>
-        <w:instrText xml:space="preserve"> \* MERGEFORMAT </w:instrText>
+        <w:fldChar w:fldCharType="separate"/>
+      </w:r>
+      <w:r>
+        <w:rPr>
+          <w:lang w:val="de-DE"/>
+        </w:rPr>
+        <w:t xml:space="preserve">Abbildung </w:t>
+      </w:r>
+      <w:r>
+        <w:rPr>
+          <w:noProof/>
+          <w:lang w:val="de-DE"/>
+        </w:rPr>
+        <w:t>5</w:t>
       </w:r>
       <w:r>
         <w:rPr>
@@ -2862,20 +2888,7 @@
           <w:szCs w:val="24"/>
           <w:lang w:val="de-DE"/>
         </w:rPr>
-        <w:fldChar w:fldCharType="separate"/>
-      </w:r>
-      <w:r>
-        <w:rPr>
-          <w:lang w:val="de-DE"/>
-        </w:rPr>
-        <w:t xml:space="preserve">Abbildung </w:t>
-      </w:r>
-      <w:r>
-        <w:rPr>
-          <w:noProof/>
-          <w:lang w:val="de-DE"/>
-        </w:rPr>
-        <w:t>5</w:t>
+        <w:fldChar w:fldCharType="end"/>
       </w:r>
       <w:r>
         <w:rPr>
@@ -2883,7 +2896,99 @@
           <w:szCs w:val="24"/>
           <w:lang w:val="de-DE"/>
         </w:rPr>
-        <w:fldChar w:fldCharType="end"/>
+        <w:t xml:space="preserve"> </w:t>
+      </w:r>
+      <w:r>
+        <w:rPr>
+          <w:lang w:val="de-DE"/>
+        </w:rPr>
+        <w:t xml:space="preserve">könnte dies ungefähr bei </w:t>
+      </w:r>
+      <w:r>
+        <w:rPr>
+          <w:lang w:val="de-DE"/>
+        </w:rPr>
+        <w:t>120 Epochen passieren.</w:t>
+      </w:r>
+    </w:p>
+    <w:p>
+      <w:pPr>
+        <w:pStyle w:val="Textkrper"/>
+        <w:rPr>
+          <w:color w:val="FF0000"/>
+          <w:lang w:val="de-DE"/>
+        </w:rPr>
+      </w:pPr>
+      <w:r>
+        <w:rPr>
+          <w:color w:val="FF0000"/>
+          <w:lang w:val="de-DE"/>
+        </w:rPr>
+        <w:t>Anwendung des Early Stoppings zeigen.</w:t>
+      </w:r>
+    </w:p>
+    <w:p>
+      <w:pPr>
+        <w:pStyle w:val="berschrift2"/>
+        <w:rPr>
+          <w:lang w:val="de-DE"/>
+        </w:rPr>
+      </w:pPr>
+      <w:r>
+        <w:rPr>
+          <w:lang w:val="de-DE"/>
+        </w:rPr>
+        <w:t>Parameter Norm Penalties</w:t>
+      </w:r>
+    </w:p>
+    <w:p>
+      <w:pPr>
+        <w:pStyle w:val="Textkrper"/>
+        <w:rPr>
+          <w:lang w:val="de-DE"/>
+        </w:rPr>
+      </w:pPr>
+      <w:r>
+        <w:rPr>
+          <w:lang w:val="de-DE"/>
+        </w:rPr>
+        <w:t xml:space="preserve">Um die Generalisierungsfähigkeit der Deep Learning weiter zu verbessern kann man die Regularisierungsmethode </w:t>
+      </w:r>
+      <w:r>
+        <w:rPr>
+          <w:lang w:val="de-DE"/>
+        </w:rPr>
+        <w:t xml:space="preserve">„Parameter Norm Penalties“ anwenden. In dieser Methode wird ein </w:t>
+      </w:r>
+      <w:r>
+        <w:rPr>
+          <w:lang w:val="de-DE"/>
+        </w:rPr>
+        <w:t xml:space="preserve">Strafterm </w:t>
+      </w:r>
+      <w:r>
+        <w:rPr>
+          <w:lang w:val="de-DE"/>
+        </w:rPr>
+        <w:t xml:space="preserve">(Ω) </w:t>
+      </w:r>
+      <w:r>
+        <w:rPr>
+          <w:lang w:val="de-DE"/>
+        </w:rPr>
+        <w:t>verwendet</w:t>
+      </w:r>
+      <w:r>
+        <w:rPr>
+          <w:lang w:val="de-DE"/>
+        </w:rPr>
+        <w:t>, welcher</w:t>
+      </w:r>
+      <w:r>
+        <w:rPr>
+          <w:lang w:val="de-DE"/>
+        </w:rPr>
+        <w:t xml:space="preserve">, in Abhängigkeit von den Gewichten w (siehe </w:t>
       </w:r>
       <w:r>
         <w:rPr>
@@ -2891,137 +2996,7 @@
           <w:szCs w:val="24"/>
           <w:lang w:val="de-DE"/>
         </w:rPr>
-        <w:t xml:space="preserve"> </w:t>
-      </w:r>
-      <w:r>
-        <w:rPr>
-          <w:lang w:val="de-DE"/>
-        </w:rPr>
-        <w:t xml:space="preserve">könnte dies ungefähr bei </w:t>
-      </w:r>
-      <w:r>
-        <w:rPr>
-          <w:lang w:val="de-DE"/>
-        </w:rPr>
-        <w:t>120 Epochen passieren.</w:t>
-      </w:r>
-    </w:p>
-    <w:p>
-      <w:pPr>
-        <w:pStyle w:val="Textkrper"/>
-        <w:rPr>
-          <w:color w:val="FF0000"/>
-          <w:lang w:val="de-DE"/>
-        </w:rPr>
-      </w:pPr>
-      <w:r>
-        <w:rPr>
-          <w:color w:val="FF0000"/>
-          <w:lang w:val="de-DE"/>
-        </w:rPr>
-        <w:t xml:space="preserve">Anwendung des Early </w:t>
-      </w:r>
-      <w:proofErr w:type="spellStart"/>
-      <w:r>
-        <w:rPr>
-          <w:color w:val="FF0000"/>
-          <w:lang w:val="de-DE"/>
-        </w:rPr>
-        <w:t>Stoppings</w:t>
-      </w:r>
-      <w:proofErr w:type="spellEnd"/>
-      <w:r>
-        <w:rPr>
-          <w:color w:val="FF0000"/>
-          <w:lang w:val="de-DE"/>
-        </w:rPr>
-        <w:t xml:space="preserve"> zeigen.</w:t>
-      </w:r>
-    </w:p>
-    <w:p>
-      <w:pPr>
-        <w:pStyle w:val="berschrift2"/>
-        <w:rPr>
-          <w:lang w:val="de-DE"/>
-        </w:rPr>
-      </w:pPr>
-      <w:r>
-        <w:rPr>
-          <w:lang w:val="de-DE"/>
-        </w:rPr>
-        <w:t>Parameter Norm Penalties</w:t>
-      </w:r>
-    </w:p>
-    <w:p>
-      <w:pPr>
-        <w:pStyle w:val="Textkrper"/>
-        <w:rPr>
-          <w:lang w:val="de-DE"/>
-        </w:rPr>
-      </w:pPr>
-      <w:r>
-        <w:rPr>
-          <w:lang w:val="de-DE"/>
-        </w:rPr>
-        <w:t xml:space="preserve">Um die Generalisierungsfähigkeit der Deep Learning weiter zu verbessern kann man die </w:t>
-      </w:r>
-      <w:proofErr w:type="spellStart"/>
-      <w:r>
-        <w:rPr>
-          <w:lang w:val="de-DE"/>
-        </w:rPr>
-        <w:t>Regularisierungsmethode</w:t>
-      </w:r>
-      <w:proofErr w:type="spellEnd"/>
-      <w:r>
-        <w:rPr>
-          <w:lang w:val="de-DE"/>
-        </w:rPr>
-        <w:t xml:space="preserve"> „Parameter Norm </w:t>
-      </w:r>
-      <w:proofErr w:type="spellStart"/>
-      <w:r>
-        <w:rPr>
-          <w:lang w:val="de-DE"/>
-        </w:rPr>
-        <w:t>Penalties</w:t>
-      </w:r>
-      <w:proofErr w:type="spellEnd"/>
-      <w:r>
-        <w:rPr>
-          <w:lang w:val="de-DE"/>
-        </w:rPr>
-        <w:t xml:space="preserve">“ anwenden. In dieser Methode wird ein </w:t>
-      </w:r>
-      <w:r>
-        <w:rPr>
-          <w:lang w:val="de-DE"/>
-        </w:rPr>
-        <w:t xml:space="preserve">Strafterm </w:t>
-      </w:r>
-      <w:r>
-        <w:rPr>
-          <w:lang w:val="de-DE"/>
-        </w:rPr>
-        <w:t xml:space="preserve">(Ω) </w:t>
-      </w:r>
-      <w:r>
-        <w:rPr>
-          <w:lang w:val="de-DE"/>
-        </w:rPr>
-        <w:t>verwendet</w:t>
-      </w:r>
-      <w:r>
-        <w:rPr>
-          <w:lang w:val="de-DE"/>
-        </w:rPr>
-        <w:t>, welcher</w:t>
-      </w:r>
-      <w:r>
-        <w:rPr>
-          <w:lang w:val="de-DE"/>
-        </w:rPr>
-        <w:t xml:space="preserve">, in Abhängigkeit von den Gewichten w (siehe </w:t>
+        <w:fldChar w:fldCharType="begin"/>
       </w:r>
       <w:r>
         <w:rPr>
@@ -3029,7 +3004,7 @@
           <w:szCs w:val="24"/>
           <w:lang w:val="de-DE"/>
         </w:rPr>
-        <w:fldChar w:fldCharType="begin"/>
+        <w:instrText xml:space="preserve"> REF _Ref111724347 \h  \* MERGEFORMAT </w:instrText>
       </w:r>
       <w:r>
         <w:rPr>
@@ -3037,7 +3012,6 @@
           <w:szCs w:val="24"/>
           <w:lang w:val="de-DE"/>
         </w:rPr>
-        <w:instrText xml:space="preserve"> REF _Ref111724347 \h </w:instrText>
       </w:r>
       <w:r>
         <w:rPr>
@@ -3045,40 +3019,13 @@
           <w:szCs w:val="24"/>
           <w:lang w:val="de-DE"/>
         </w:rPr>
-      </w:r>
-      <w:r>
-        <w:rPr>
-          <w:sz w:val="24"/>
-          <w:szCs w:val="24"/>
-          <w:lang w:val="de-DE"/>
-        </w:rPr>
-        <w:instrText xml:space="preserve"> \* MERGEFORMAT </w:instrText>
-      </w:r>
-      <w:r>
-        <w:rPr>
-          <w:sz w:val="24"/>
-          <w:szCs w:val="24"/>
-          <w:lang w:val="de-DE"/>
-        </w:rPr>
         <w:fldChar w:fldCharType="separate"/>
       </w:r>
       <w:r>
         <w:rPr>
           <w:lang w:val="de-DE"/>
         </w:rPr>
-        <w:t>Abbild</w:t>
-      </w:r>
-      <w:r>
-        <w:rPr>
-          <w:lang w:val="de-DE"/>
-        </w:rPr>
-        <w:t>u</w:t>
-      </w:r>
-      <w:r>
-        <w:rPr>
-          <w:lang w:val="de-DE"/>
-        </w:rPr>
-        <w:t xml:space="preserve">ng </w:t>
+        <w:t xml:space="preserve">Abbildung </w:t>
       </w:r>
       <w:r>
         <w:rPr>
@@ -3243,33 +3190,14 @@
             <w:rFonts w:ascii="Cambria Math" w:hAnsi="Cambria Math"/>
             <w:lang w:val="de-DE"/>
           </w:rPr>
-          <m:t xml:space="preserve"> </m:t>
-        </m:r>
-        <m:r>
-          <w:rPr>
-            <w:rFonts w:ascii="Cambria Math" w:hAnsi="Cambria Math"/>
-            <w:lang w:val="de-DE"/>
-          </w:rPr>
-          <m:t>×</m:t>
+          <m:t xml:space="preserve"> ×</m:t>
         </m:r>
       </m:oMath>
       <w:r>
         <w:rPr>
           <w:lang w:val="de-DE"/>
         </w:rPr>
-        <w:t xml:space="preserve"> </w:t>
-      </w:r>
-      <w:r>
-        <w:rPr>
-          <w:lang w:val="de-DE"/>
-        </w:rPr>
-        <w:t>Ω</w:t>
-      </w:r>
-      <w:r>
-        <w:rPr>
-          <w:lang w:val="de-DE"/>
-        </w:rPr>
-        <w:t>(w)</w:t>
+        <w:t xml:space="preserve"> Ω(w)</w:t>
       </w:r>
       <w:r>
         <w:rPr>
@@ -3291,35 +3219,7 @@
         <w:rPr>
           <w:lang w:val="de-DE"/>
         </w:rPr>
-        <w:t xml:space="preserve">Das Ziel bei dieser </w:t>
-      </w:r>
-      <w:proofErr w:type="spellStart"/>
-      <w:r>
-        <w:rPr>
-          <w:lang w:val="de-DE"/>
-        </w:rPr>
-        <w:t>Regularisierungsmethode</w:t>
-      </w:r>
-      <w:proofErr w:type="spellEnd"/>
-      <w:r>
-        <w:rPr>
-          <w:lang w:val="de-DE"/>
-        </w:rPr>
-        <w:t xml:space="preserve"> ist es wieder </w:t>
-      </w:r>
-      <w:proofErr w:type="spellStart"/>
-      <w:r>
-        <w:rPr>
-          <w:lang w:val="de-DE"/>
-        </w:rPr>
-        <w:t>overfitting</w:t>
-      </w:r>
-      <w:proofErr w:type="spellEnd"/>
-      <w:r>
-        <w:rPr>
-          <w:lang w:val="de-DE"/>
-        </w:rPr>
-        <w:t xml:space="preserve"> zu vermeiden und somit eine bessere Generalisierungsfähigkeit zu erzielen. </w:t>
+        <w:t xml:space="preserve">Das Ziel bei dieser Regularisierungsmethode ist es wieder overfitting zu vermeiden und somit eine bessere Generalisierungsfähigkeit zu erzielen. </w:t>
       </w:r>
       <w:r>
         <w:rPr>
@@ -3362,21 +3262,7 @@
         <w:rPr>
           <w:lang w:val="de-DE"/>
         </w:rPr>
-        <w:t xml:space="preserve">„Dataset Augmentation“ beschreibt eine </w:t>
-      </w:r>
-      <w:proofErr w:type="spellStart"/>
-      <w:r>
-        <w:rPr>
-          <w:lang w:val="de-DE"/>
-        </w:rPr>
-        <w:t>Regularisierungsmethode</w:t>
-      </w:r>
-      <w:proofErr w:type="spellEnd"/>
-      <w:r>
-        <w:rPr>
-          <w:lang w:val="de-DE"/>
-        </w:rPr>
-        <w:t xml:space="preserve">, die </w:t>
+        <w:t xml:space="preserve">„Dataset Augmentation“ beschreibt eine Regularisierungsmethode, die </w:t>
       </w:r>
       <w:r>
         <w:rPr>
@@ -3406,13 +3292,7 @@
         <w:rPr>
           <w:lang w:val="de-DE"/>
         </w:rPr>
-        <w:t xml:space="preserve">, die dann veränderten Bilder werden erneut für das </w:t>
-      </w:r>
-      <w:r>
-        <w:rPr>
-          <w:lang w:val="de-DE"/>
-        </w:rPr>
-        <w:t xml:space="preserve">Trainieren des neuronalen Netzes verwendet. Somit erzeugt man sich aus dem vorhandenen Datensatz eine wesentlich größere Menge an Daten, wodurch wiederum eine bessere Generalisierungsfähigkeit erzielt werden kann. </w:t>
+        <w:t xml:space="preserve">, die dann veränderten Bilder werden erneut für das Trainieren des neuronalen Netzes verwendet. Somit erzeugt man sich aus dem vorhandenen Datensatz eine wesentlich größere Menge an Daten, wodurch wiederum eine bessere Generalisierungsfähigkeit erzielt werden kann. </w:t>
       </w:r>
     </w:p>
     <w:p>
@@ -3428,23 +3308,7 @@
           <w:color w:val="FF0000"/>
           <w:lang w:val="de-DE"/>
         </w:rPr>
-        <w:t xml:space="preserve">Erzeugten Bilder anzeigen lassen und hier darstellen. Veränderung auf die </w:t>
-      </w:r>
-      <w:proofErr w:type="spellStart"/>
-      <w:r>
-        <w:rPr>
-          <w:color w:val="FF0000"/>
-          <w:lang w:val="de-DE"/>
-        </w:rPr>
-        <w:t>Lernrate</w:t>
-      </w:r>
-      <w:proofErr w:type="spellEnd"/>
-      <w:r>
-        <w:rPr>
-          <w:color w:val="FF0000"/>
-          <w:lang w:val="de-DE"/>
-        </w:rPr>
-        <w:t xml:space="preserve"> zeigen. </w:t>
+        <w:t xml:space="preserve">Erzeugten Bilder anzeigen lassen und hier darstellen. Veränderung auf die Lernrate zeigen. </w:t>
       </w:r>
     </w:p>
     <w:p>
@@ -3484,18 +3348,12 @@
         <w:rPr>
           <w:lang w:val="de-DE"/>
         </w:rPr>
-        <w:instrText xml:space="preserve"> REF _Ref111898547 \h </w:instrText>
-      </w:r>
-      <w:r>
-        <w:rPr>
-          <w:lang w:val="de-DE"/>
-        </w:rPr>
-      </w:r>
-      <w:r>
-        <w:rPr>
-          <w:lang w:val="de-DE"/>
-        </w:rPr>
-        <w:instrText xml:space="preserve"> \* MERGEFORMAT </w:instrText>
+        <w:instrText xml:space="preserve"> REF _Ref111898547 \h  \* MERGEFORMAT </w:instrText>
+      </w:r>
+      <w:r>
+        <w:rPr>
+          <w:lang w:val="de-DE"/>
+        </w:rPr>
       </w:r>
       <w:r>
         <w:rPr>
@@ -3507,19 +3365,7 @@
         <w:rPr>
           <w:lang w:val="de-DE"/>
         </w:rPr>
-        <w:t>Abbil</w:t>
-      </w:r>
-      <w:r>
-        <w:rPr>
-          <w:lang w:val="de-DE"/>
-        </w:rPr>
-        <w:t>d</w:t>
-      </w:r>
-      <w:r>
-        <w:rPr>
-          <w:lang w:val="de-DE"/>
-        </w:rPr>
-        <w:t xml:space="preserve">ung </w:t>
+        <w:t xml:space="preserve">Abbildung </w:t>
       </w:r>
       <w:r>
         <w:rPr>
@@ -3566,6 +3412,7 @@
           <w:noProof/>
           <w:lang w:val="de-DE"/>
         </w:rPr>
+        <w:lastRenderedPageBreak/>
         <w:drawing>
           <wp:inline distT="0" distB="0" distL="0" distR="0" wp14:anchorId="5B51AA55" wp14:editId="1807F26B">
             <wp:extent cx="2990850" cy="2913705"/>
@@ -3584,7 +3431,7 @@
                     </pic:cNvPicPr>
                   </pic:nvPicPr>
                   <pic:blipFill>
-                    <a:blip r:embed="rId11">
+                    <a:blip r:embed="rId12">
                       <a:extLst>
                         <a:ext uri="{28A0092B-C50C-407E-A947-70E740481C1C}">
                           <a14:useLocalDpi xmlns:a14="http://schemas.microsoft.com/office/drawing/2010/main" val="0"/>
@@ -3747,7 +3594,7 @@
         </w:rPr>
         <w:t xml:space="preserve"> </w:t>
       </w:r>
-      <w:hyperlink r:id="rId12" w:history="1">
+      <w:hyperlink r:id="rId13" w:history="1">
         <w:r>
           <w:rPr>
             <w:rStyle w:val="Hyperlink"/>
@@ -3968,6 +3815,118 @@
     </w:lvl>
   </w:abstractNum>
   <w:abstractNum w:abstractNumId="1" w15:restartNumberingAfterBreak="0">
+    <w:nsid w:val="25FC5DDB"/>
+    <w:multiLevelType w:val="hybridMultilevel"/>
+    <w:tmpl w:val="08D89212"/>
+    <w:lvl w:ilvl="0" w:tplc="D6702B28">
+      <w:numFmt w:val="bullet"/>
+      <w:lvlText w:val="-"/>
+      <w:lvlJc w:val="left"/>
+      <w:pPr>
+        <w:ind w:left="648" w:hanging="360"/>
+      </w:pPr>
+      <w:rPr>
+        <w:rFonts w:ascii="Times New Roman" w:eastAsia="MS Mincho" w:hAnsi="Times New Roman" w:cs="Times New Roman" w:hint="default"/>
+      </w:rPr>
+    </w:lvl>
+    <w:lvl w:ilvl="1" w:tplc="04070003" w:tentative="1">
+      <w:start w:val="1"/>
+      <w:numFmt w:val="bullet"/>
+      <w:lvlText w:val="o"/>
+      <w:lvlJc w:val="left"/>
+      <w:pPr>
+        <w:ind w:left="1368" w:hanging="360"/>
+      </w:pPr>
+      <w:rPr>
+        <w:rFonts w:ascii="Courier New" w:hAnsi="Courier New" w:cs="Courier New" w:hint="default"/>
+      </w:rPr>
+    </w:lvl>
+    <w:lvl w:ilvl="2" w:tplc="04070005" w:tentative="1">
+      <w:start w:val="1"/>
+      <w:numFmt w:val="bullet"/>
+      <w:lvlText w:val=""/>
+      <w:lvlJc w:val="left"/>
+      <w:pPr>
+        <w:ind w:left="2088" w:hanging="360"/>
+      </w:pPr>
+      <w:rPr>
+        <w:rFonts w:ascii="Wingdings" w:hAnsi="Wingdings" w:hint="default"/>
+      </w:rPr>
+    </w:lvl>
+    <w:lvl w:ilvl="3" w:tplc="04070001" w:tentative="1">
+      <w:start w:val="1"/>
+      <w:numFmt w:val="bullet"/>
+      <w:lvlText w:val=""/>
+      <w:lvlJc w:val="left"/>
+      <w:pPr>
+        <w:ind w:left="2808" w:hanging="360"/>
+      </w:pPr>
+      <w:rPr>
+        <w:rFonts w:ascii="Symbol" w:hAnsi="Symbol" w:hint="default"/>
+      </w:rPr>
+    </w:lvl>
+    <w:lvl w:ilvl="4" w:tplc="04070003" w:tentative="1">
+      <w:start w:val="1"/>
+      <w:numFmt w:val="bullet"/>
+      <w:lvlText w:val="o"/>
+      <w:lvlJc w:val="left"/>
+      <w:pPr>
+        <w:ind w:left="3528" w:hanging="360"/>
+      </w:pPr>
+      <w:rPr>
+        <w:rFonts w:ascii="Courier New" w:hAnsi="Courier New" w:cs="Courier New" w:hint="default"/>
+      </w:rPr>
+    </w:lvl>
+    <w:lvl w:ilvl="5" w:tplc="04070005" w:tentative="1">
+      <w:start w:val="1"/>
+      <w:numFmt w:val="bullet"/>
+      <w:lvlText w:val=""/>
+      <w:lvlJc w:val="left"/>
+      <w:pPr>
+        <w:ind w:left="4248" w:hanging="360"/>
+      </w:pPr>
+      <w:rPr>
+        <w:rFonts w:ascii="Wingdings" w:hAnsi="Wingdings" w:hint="default"/>
+      </w:rPr>
+    </w:lvl>
+    <w:lvl w:ilvl="6" w:tplc="04070001" w:tentative="1">
+      <w:start w:val="1"/>
+      <w:numFmt w:val="bullet"/>
+      <w:lvlText w:val=""/>
+      <w:lvlJc w:val="left"/>
+      <w:pPr>
+        <w:ind w:left="4968" w:hanging="360"/>
+      </w:pPr>
+      <w:rPr>
+        <w:rFonts w:ascii="Symbol" w:hAnsi="Symbol" w:hint="default"/>
+      </w:rPr>
+    </w:lvl>
+    <w:lvl w:ilvl="7" w:tplc="04070003" w:tentative="1">
+      <w:start w:val="1"/>
+      <w:numFmt w:val="bullet"/>
+      <w:lvlText w:val="o"/>
+      <w:lvlJc w:val="left"/>
+      <w:pPr>
+        <w:ind w:left="5688" w:hanging="360"/>
+      </w:pPr>
+      <w:rPr>
+        <w:rFonts w:ascii="Courier New" w:hAnsi="Courier New" w:cs="Courier New" w:hint="default"/>
+      </w:rPr>
+    </w:lvl>
+    <w:lvl w:ilvl="8" w:tplc="04070005" w:tentative="1">
+      <w:start w:val="1"/>
+      <w:numFmt w:val="bullet"/>
+      <w:lvlText w:val=""/>
+      <w:lvlJc w:val="left"/>
+      <w:pPr>
+        <w:ind w:left="6408" w:hanging="360"/>
+      </w:pPr>
+      <w:rPr>
+        <w:rFonts w:ascii="Wingdings" w:hAnsi="Wingdings" w:hint="default"/>
+      </w:rPr>
+    </w:lvl>
+  </w:abstractNum>
+  <w:abstractNum w:abstractNumId="2" w15:restartNumberingAfterBreak="0">
     <w:nsid w:val="26FE1FCF"/>
     <w:multiLevelType w:val="hybridMultilevel"/>
     <w:tmpl w:val="33826962"/>
@@ -4128,7 +4087,7 @@
       </w:rPr>
     </w:lvl>
   </w:abstractNum>
-  <w:abstractNum w:abstractNumId="2" w15:restartNumberingAfterBreak="0">
+  <w:abstractNum w:abstractNumId="3" w15:restartNumberingAfterBreak="0">
     <w:nsid w:val="37660336"/>
     <w:multiLevelType w:val="hybridMultilevel"/>
     <w:tmpl w:val="78D27160"/>
@@ -4269,7 +4228,7 @@
       </w:rPr>
     </w:lvl>
   </w:abstractNum>
-  <w:abstractNum w:abstractNumId="3" w15:restartNumberingAfterBreak="0">
+  <w:abstractNum w:abstractNumId="4" w15:restartNumberingAfterBreak="0">
     <w:nsid w:val="39E54FC6"/>
     <w:multiLevelType w:val="singleLevel"/>
     <w:tmpl w:val="5B7288D4"/>
@@ -4289,7 +4248,7 @@
       </w:rPr>
     </w:lvl>
   </w:abstractNum>
-  <w:abstractNum w:abstractNumId="4" w15:restartNumberingAfterBreak="0">
+  <w:abstractNum w:abstractNumId="5" w15:restartNumberingAfterBreak="0">
     <w:nsid w:val="4189603E"/>
     <w:multiLevelType w:val="multilevel"/>
     <w:tmpl w:val="D4B4B71A"/>
@@ -4496,7 +4455,7 @@
       </w:rPr>
     </w:lvl>
   </w:abstractNum>
-  <w:abstractNum w:abstractNumId="5" w15:restartNumberingAfterBreak="0">
+  <w:abstractNum w:abstractNumId="6" w15:restartNumberingAfterBreak="0">
     <w:nsid w:val="52CA544A"/>
     <w:multiLevelType w:val="singleLevel"/>
     <w:tmpl w:val="987C499A"/>
@@ -4523,7 +4482,93 @@
       </w:rPr>
     </w:lvl>
   </w:abstractNum>
-  <w:abstractNum w:abstractNumId="6" w15:restartNumberingAfterBreak="0">
+  <w:abstractNum w:abstractNumId="7" w15:restartNumberingAfterBreak="0">
+    <w:nsid w:val="6A4655FE"/>
+    <w:multiLevelType w:val="hybridMultilevel"/>
+    <w:tmpl w:val="7D0823CA"/>
+    <w:lvl w:ilvl="0" w:tplc="0407000F">
+      <w:start w:val="1"/>
+      <w:numFmt w:val="decimal"/>
+      <w:lvlText w:val="%1."/>
+      <w:lvlJc w:val="left"/>
+      <w:pPr>
+        <w:ind w:left="360" w:hanging="360"/>
+      </w:pPr>
+    </w:lvl>
+    <w:lvl w:ilvl="1" w:tplc="04070019" w:tentative="1">
+      <w:start w:val="1"/>
+      <w:numFmt w:val="lowerLetter"/>
+      <w:lvlText w:val="%2."/>
+      <w:lvlJc w:val="left"/>
+      <w:pPr>
+        <w:ind w:left="1080" w:hanging="360"/>
+      </w:pPr>
+    </w:lvl>
+    <w:lvl w:ilvl="2" w:tplc="0407001B" w:tentative="1">
+      <w:start w:val="1"/>
+      <w:numFmt w:val="lowerRoman"/>
+      <w:lvlText w:val="%3."/>
+      <w:lvlJc w:val="right"/>
+      <w:pPr>
+        <w:ind w:left="1800" w:hanging="180"/>
+      </w:pPr>
+    </w:lvl>
+    <w:lvl w:ilvl="3" w:tplc="0407000F" w:tentative="1">
+      <w:start w:val="1"/>
+      <w:numFmt w:val="decimal"/>
+      <w:lvlText w:val="%4."/>
+      <w:lvlJc w:val="left"/>
+      <w:pPr>
+        <w:ind w:left="2520" w:hanging="360"/>
+      </w:pPr>
+    </w:lvl>
+    <w:lvl w:ilvl="4" w:tplc="04070019" w:tentative="1">
+      <w:start w:val="1"/>
+      <w:numFmt w:val="lowerLetter"/>
+      <w:lvlText w:val="%5."/>
+      <w:lvlJc w:val="left"/>
+      <w:pPr>
+        <w:ind w:left="3240" w:hanging="360"/>
+      </w:pPr>
+    </w:lvl>
+    <w:lvl w:ilvl="5" w:tplc="0407001B" w:tentative="1">
+      <w:start w:val="1"/>
+      <w:numFmt w:val="lowerRoman"/>
+      <w:lvlText w:val="%6."/>
+      <w:lvlJc w:val="right"/>
+      <w:pPr>
+        <w:ind w:left="3960" w:hanging="180"/>
+      </w:pPr>
+    </w:lvl>
+    <w:lvl w:ilvl="6" w:tplc="0407000F" w:tentative="1">
+      <w:start w:val="1"/>
+      <w:numFmt w:val="decimal"/>
+      <w:lvlText w:val="%7."/>
+      <w:lvlJc w:val="left"/>
+      <w:pPr>
+        <w:ind w:left="4680" w:hanging="360"/>
+      </w:pPr>
+    </w:lvl>
+    <w:lvl w:ilvl="7" w:tplc="04070019" w:tentative="1">
+      <w:start w:val="1"/>
+      <w:numFmt w:val="lowerLetter"/>
+      <w:lvlText w:val="%8."/>
+      <w:lvlJc w:val="left"/>
+      <w:pPr>
+        <w:ind w:left="5400" w:hanging="360"/>
+      </w:pPr>
+    </w:lvl>
+    <w:lvl w:ilvl="8" w:tplc="0407001B" w:tentative="1">
+      <w:start w:val="1"/>
+      <w:numFmt w:val="lowerRoman"/>
+      <w:lvlText w:val="%9."/>
+      <w:lvlJc w:val="right"/>
+      <w:pPr>
+        <w:ind w:left="6120" w:hanging="180"/>
+      </w:pPr>
+    </w:lvl>
+  </w:abstractNum>
+  <w:abstractNum w:abstractNumId="8" w15:restartNumberingAfterBreak="0">
     <w:nsid w:val="6C402C58"/>
     <w:multiLevelType w:val="hybridMultilevel"/>
     <w:tmpl w:val="3C0611EA"/>
@@ -4668,7 +4713,7 @@
       </w:rPr>
     </w:lvl>
   </w:abstractNum>
-  <w:abstractNum w:abstractNumId="7" w15:restartNumberingAfterBreak="0">
+  <w:abstractNum w:abstractNumId="9" w15:restartNumberingAfterBreak="0">
     <w:nsid w:val="6CD32DA8"/>
     <w:multiLevelType w:val="singleLevel"/>
     <w:tmpl w:val="166470C2"/>
@@ -4694,7 +4739,93 @@
       </w:rPr>
     </w:lvl>
   </w:abstractNum>
-  <w:abstractNum w:abstractNumId="8" w15:restartNumberingAfterBreak="0">
+  <w:abstractNum w:abstractNumId="10" w15:restartNumberingAfterBreak="0">
+    <w:nsid w:val="78300C0B"/>
+    <w:multiLevelType w:val="hybridMultilevel"/>
+    <w:tmpl w:val="CED698CE"/>
+    <w:lvl w:ilvl="0" w:tplc="04070019">
+      <w:start w:val="1"/>
+      <w:numFmt w:val="lowerLetter"/>
+      <w:lvlText w:val="%1."/>
+      <w:lvlJc w:val="left"/>
+      <w:pPr>
+        <w:ind w:left="360" w:hanging="360"/>
+      </w:pPr>
+    </w:lvl>
+    <w:lvl w:ilvl="1" w:tplc="04070019" w:tentative="1">
+      <w:start w:val="1"/>
+      <w:numFmt w:val="lowerLetter"/>
+      <w:lvlText w:val="%2."/>
+      <w:lvlJc w:val="left"/>
+      <w:pPr>
+        <w:ind w:left="1080" w:hanging="360"/>
+      </w:pPr>
+    </w:lvl>
+    <w:lvl w:ilvl="2" w:tplc="0407001B" w:tentative="1">
+      <w:start w:val="1"/>
+      <w:numFmt w:val="lowerRoman"/>
+      <w:lvlText w:val="%3."/>
+      <w:lvlJc w:val="right"/>
+      <w:pPr>
+        <w:ind w:left="1800" w:hanging="180"/>
+      </w:pPr>
+    </w:lvl>
+    <w:lvl w:ilvl="3" w:tplc="0407000F" w:tentative="1">
+      <w:start w:val="1"/>
+      <w:numFmt w:val="decimal"/>
+      <w:lvlText w:val="%4."/>
+      <w:lvlJc w:val="left"/>
+      <w:pPr>
+        <w:ind w:left="2520" w:hanging="360"/>
+      </w:pPr>
+    </w:lvl>
+    <w:lvl w:ilvl="4" w:tplc="04070019" w:tentative="1">
+      <w:start w:val="1"/>
+      <w:numFmt w:val="lowerLetter"/>
+      <w:lvlText w:val="%5."/>
+      <w:lvlJc w:val="left"/>
+      <w:pPr>
+        <w:ind w:left="3240" w:hanging="360"/>
+      </w:pPr>
+    </w:lvl>
+    <w:lvl w:ilvl="5" w:tplc="0407001B" w:tentative="1">
+      <w:start w:val="1"/>
+      <w:numFmt w:val="lowerRoman"/>
+      <w:lvlText w:val="%6."/>
+      <w:lvlJc w:val="right"/>
+      <w:pPr>
+        <w:ind w:left="3960" w:hanging="180"/>
+      </w:pPr>
+    </w:lvl>
+    <w:lvl w:ilvl="6" w:tplc="0407000F" w:tentative="1">
+      <w:start w:val="1"/>
+      <w:numFmt w:val="decimal"/>
+      <w:lvlText w:val="%7."/>
+      <w:lvlJc w:val="left"/>
+      <w:pPr>
+        <w:ind w:left="4680" w:hanging="360"/>
+      </w:pPr>
+    </w:lvl>
+    <w:lvl w:ilvl="7" w:tplc="04070019" w:tentative="1">
+      <w:start w:val="1"/>
+      <w:numFmt w:val="lowerLetter"/>
+      <w:lvlText w:val="%8."/>
+      <w:lvlJc w:val="left"/>
+      <w:pPr>
+        <w:ind w:left="5400" w:hanging="360"/>
+      </w:pPr>
+    </w:lvl>
+    <w:lvl w:ilvl="8" w:tplc="0407001B" w:tentative="1">
+      <w:start w:val="1"/>
+      <w:numFmt w:val="lowerRoman"/>
+      <w:lvlText w:val="%9."/>
+      <w:lvlJc w:val="right"/>
+      <w:pPr>
+        <w:ind w:left="6120" w:hanging="180"/>
+      </w:pPr>
+    </w:lvl>
+  </w:abstractNum>
+  <w:abstractNum w:abstractNumId="11" w15:restartNumberingAfterBreak="0">
     <w:nsid w:val="7CD255F0"/>
     <w:multiLevelType w:val="hybridMultilevel"/>
     <w:tmpl w:val="1BBC66D6"/>
@@ -4806,49 +4937,58 @@
     </w:lvl>
   </w:abstractNum>
   <w:num w:numId="1" w16cid:durableId="1258708645">
+    <w:abstractNumId w:val="3"/>
+  </w:num>
+  <w:num w:numId="2" w16cid:durableId="1352100009">
+    <w:abstractNumId w:val="8"/>
+  </w:num>
+  <w:num w:numId="3" w16cid:durableId="1529098891">
     <w:abstractNumId w:val="2"/>
   </w:num>
-  <w:num w:numId="2" w16cid:durableId="1352100009">
+  <w:num w:numId="4" w16cid:durableId="601185141">
+    <w:abstractNumId w:val="5"/>
+  </w:num>
+  <w:num w:numId="5" w16cid:durableId="17899406">
+    <w:abstractNumId w:val="5"/>
+  </w:num>
+  <w:num w:numId="6" w16cid:durableId="512302061">
+    <w:abstractNumId w:val="5"/>
+  </w:num>
+  <w:num w:numId="7" w16cid:durableId="1806192106">
+    <w:abstractNumId w:val="5"/>
+  </w:num>
+  <w:num w:numId="8" w16cid:durableId="90586177">
     <w:abstractNumId w:val="6"/>
   </w:num>
-  <w:num w:numId="3" w16cid:durableId="1529098891">
-    <w:abstractNumId w:val="1"/>
-  </w:num>
-  <w:num w:numId="4" w16cid:durableId="601185141">
-    <w:abstractNumId w:val="4"/>
-  </w:num>
-  <w:num w:numId="5" w16cid:durableId="17899406">
-    <w:abstractNumId w:val="4"/>
-  </w:num>
-  <w:num w:numId="6" w16cid:durableId="512302061">
-    <w:abstractNumId w:val="4"/>
-  </w:num>
-  <w:num w:numId="7" w16cid:durableId="1806192106">
-    <w:abstractNumId w:val="4"/>
-  </w:num>
-  <w:num w:numId="8" w16cid:durableId="90586177">
-    <w:abstractNumId w:val="5"/>
-  </w:num>
   <w:num w:numId="9" w16cid:durableId="977683018">
-    <w:abstractNumId w:val="7"/>
+    <w:abstractNumId w:val="9"/>
   </w:num>
   <w:num w:numId="10" w16cid:durableId="1430151591">
-    <w:abstractNumId w:val="3"/>
+    <w:abstractNumId w:val="4"/>
   </w:num>
   <w:num w:numId="11" w16cid:durableId="656765687">
     <w:abstractNumId w:val="0"/>
   </w:num>
   <w:num w:numId="12" w16cid:durableId="637564794">
+    <w:abstractNumId w:val="11"/>
+  </w:num>
+  <w:num w:numId="13" w16cid:durableId="2104451860">
     <w:abstractNumId w:val="8"/>
   </w:num>
-  <w:num w:numId="13" w16cid:durableId="2104451860">
-    <w:abstractNumId w:val="6"/>
-  </w:num>
   <w:num w:numId="14" w16cid:durableId="1703435434">
-    <w:abstractNumId w:val="6"/>
+    <w:abstractNumId w:val="8"/>
   </w:num>
   <w:num w:numId="15" w16cid:durableId="46029119">
-    <w:abstractNumId w:val="6"/>
+    <w:abstractNumId w:val="8"/>
+  </w:num>
+  <w:num w:numId="16" w16cid:durableId="1104887474">
+    <w:abstractNumId w:val="7"/>
+  </w:num>
+  <w:num w:numId="17" w16cid:durableId="1310014190">
+    <w:abstractNumId w:val="10"/>
+  </w:num>
+  <w:num w:numId="18" w16cid:durableId="390888498">
+    <w:abstractNumId w:val="1"/>
   </w:num>
 </w:numbering>
 </file>
@@ -6171,11 +6311,29 @@
 </file>
 
 <file path=customXml/item1.xml><?xml version="1.0" encoding="utf-8"?>
-<b:Sources xmlns:b="http://schemas.openxmlformats.org/officeDocument/2006/bibliography" xmlns="http://schemas.openxmlformats.org/officeDocument/2006/bibliography" SelectedStyle="\APA.XSL" StyleName="APA"/>
+<b:Sources xmlns:b="http://schemas.openxmlformats.org/officeDocument/2006/bibliography" xmlns="http://schemas.openxmlformats.org/officeDocument/2006/bibliography" SelectedStyle="\APASixthEditionOfficeOnline.xsl" StyleName="APA" Version="6">
+  <b:Source>
+    <b:Tag>imgGen</b:Tag>
+    <b:SourceType>DocumentFromInternetSite</b:SourceType>
+    <b:Guid>{BA9D147C-46F4-470B-9F98-1519FA4197F1}</b:Guid>
+    <b:Title>Keras API reference</b:Title>
+    <b:Author>
+      <b:Author>
+        <b:NameList>
+          <b:Person>
+            <b:Last>Keras</b:Last>
+          </b:Person>
+        </b:NameList>
+      </b:Author>
+    </b:Author>
+    <b:URL>https://keras.io/api/preprocessing/image/</b:URL>
+    <b:RefOrder>1</b:RefOrder>
+  </b:Source>
+</b:Sources>
 </file>
 
 <file path=customXml/itemProps1.xml><?xml version="1.0" encoding="utf-8"?>
-<ds:datastoreItem xmlns:ds="http://schemas.openxmlformats.org/officeDocument/2006/customXml" ds:itemID="{79759CF8-364E-4302-AD07-ABEC7CE188B9}">
+<ds:datastoreItem xmlns:ds="http://schemas.openxmlformats.org/officeDocument/2006/customXml" ds:itemID="{A23D6170-0E1B-4B7C-B9D8-52B8AB6314FC}">
   <ds:schemaRefs>
     <ds:schemaRef ds:uri="http://schemas.openxmlformats.org/officeDocument/2006/bibliography"/>
   </ds:schemaRefs>

</xml_diff>